<commit_message>
docs(report1): update market data 2025-2026 and convert citations to footnotes
- Add 2025-2026 market data (IMARC, Ken Research, DataReportal)
- Include Vietnam-specific AI/Adaptive Learning research (Nguyen et al. 2025)
- Add growth drivers table (education spending, internet penetration)
- Convert in-text citations to footnote format for docx compatibility
- Update references from 10 to 14 sources
- Fix module architecture (3→2 items)
</commit_message>
<xml_diff>
--- a/docs/capstone/docx/report1-project-introduction.docx
+++ b/docs/capstone/docx/report1-project-introduction.docx
@@ -1901,6 +1901,119 @@
           </w:p>
         </w:tc>
       </w:tr>
+      <w:tr>
+        <w:trPr>
+          <w:trHeight w:hRule="atLeast" w:val="400"/>
+        </w:trPr>
+        <w:tc>
+          <w:tcPr>
+            <w:tcW w:type="dxa" w:w="2262"/>
+            <w:tcMar>
+              <w:top w:w="40" w:type="dxa"/>
+              <w:bottom w:w="40" w:type="dxa"/>
+              <w:left w:w="80" w:type="dxa"/>
+              <w:right w:w="80" w:type="dxa"/>
+            </w:tcMar>
+          </w:tcPr>
+          <w:p>
+            <w:pPr/>
+            <w:r>
+              <w:rPr>
+                <w:rFonts w:ascii="Calibri" w:hAnsi="Calibri"/>
+                <w:sz w:val="22"/>
+              </w:rPr>
+            </w:r>
+            <w:r>
+              <w:rPr>
+                <w:rFonts w:ascii="Calibri" w:hAnsi="Calibri"/>
+                <w:sz w:val="22"/>
+              </w:rPr>
+              <w:t>2026-01-22</w:t>
+            </w:r>
+          </w:p>
+        </w:tc>
+        <w:tc>
+          <w:tcPr>
+            <w:tcW w:type="dxa" w:w="2262"/>
+            <w:tcMar>
+              <w:top w:w="40" w:type="dxa"/>
+              <w:bottom w:w="40" w:type="dxa"/>
+              <w:left w:w="80" w:type="dxa"/>
+              <w:right w:w="80" w:type="dxa"/>
+            </w:tcMar>
+          </w:tcPr>
+          <w:p>
+            <w:pPr/>
+            <w:r>
+              <w:rPr>
+                <w:rFonts w:ascii="Calibri" w:hAnsi="Calibri"/>
+                <w:sz w:val="22"/>
+              </w:rPr>
+            </w:r>
+            <w:r>
+              <w:rPr>
+                <w:rFonts w:ascii="Calibri" w:hAnsi="Calibri"/>
+                <w:sz w:val="22"/>
+              </w:rPr>
+              <w:t>M</w:t>
+            </w:r>
+          </w:p>
+        </w:tc>
+        <w:tc>
+          <w:tcPr>
+            <w:tcW w:type="dxa" w:w="2262"/>
+            <w:tcMar>
+              <w:top w:w="40" w:type="dxa"/>
+              <w:bottom w:w="40" w:type="dxa"/>
+              <w:left w:w="80" w:type="dxa"/>
+              <w:right w:w="80" w:type="dxa"/>
+            </w:tcMar>
+          </w:tcPr>
+          <w:p>
+            <w:pPr/>
+            <w:r>
+              <w:rPr>
+                <w:rFonts w:ascii="Calibri" w:hAnsi="Calibri"/>
+                <w:sz w:val="22"/>
+              </w:rPr>
+            </w:r>
+            <w:r>
+              <w:rPr>
+                <w:rFonts w:ascii="Calibri" w:hAnsi="Calibri"/>
+                <w:sz w:val="22"/>
+              </w:rPr>
+              <w:t>Hoàng Văn Anh Nghĩa</w:t>
+            </w:r>
+          </w:p>
+        </w:tc>
+        <w:tc>
+          <w:tcPr>
+            <w:tcW w:type="dxa" w:w="2262"/>
+            <w:tcMar>
+              <w:top w:w="40" w:type="dxa"/>
+              <w:bottom w:w="40" w:type="dxa"/>
+              <w:left w:w="80" w:type="dxa"/>
+              <w:right w:w="80" w:type="dxa"/>
+            </w:tcMar>
+          </w:tcPr>
+          <w:p>
+            <w:pPr/>
+            <w:r>
+              <w:rPr>
+                <w:rFonts w:ascii="Calibri" w:hAnsi="Calibri"/>
+                <w:sz w:val="22"/>
+              </w:rPr>
+            </w:r>
+            <w:r>
+              <w:rPr>
+                <w:rFonts w:ascii="Calibri" w:hAnsi="Calibri"/>
+                <w:sz w:val="22"/>
+              </w:rPr>
+              <w:t>Updated market data with 2025-2026 sources, added Vietnam-specific AI/Adaptive Learning research</w:t>
+            </w:r>
+          </w:p>
+        </w:tc>
+      </w:tr>
     </w:tbl>
     <w:p>
       <w:pPr/>
@@ -2945,7 +3058,7 @@
           <w:rFonts w:ascii="Calibri" w:hAnsi="Calibri"/>
           <w:sz w:val="22"/>
         </w:rPr>
-        <w:t>Hiện có 38 đơn vị được Bộ GD&amp;ĐT cấp phép tổ chức thi VSTEP trên toàn quốc (dữ liệu cập nhật tháng 03/2025 từ Cục Quản lý chất lượng) [5].</w:t>
+        <w:t>Hiện có 38 đơn vị được Bộ GD&amp;ĐT cấp phép tổ chức thi VSTEP trên toàn quốc (dữ liệu cập nhật tháng 03/2025 từ Cục Quản lý chất lượng)[^5].</w:t>
       </w:r>
     </w:p>
     <w:p>
@@ -6337,7 +6450,7 @@
           <w:rFonts w:ascii="Calibri" w:hAnsi="Calibri"/>
           <w:sz w:val="22"/>
         </w:rPr>
-        <w:t>Theo các báo cáo nghiên cứu thị trường (IMARC Group, GlobalData, 2024-2025):</w:t>
+        <w:t>Theo các báo cáo nghiên cứu thị trường (IMARC Group, Ken Research, 2025-2026):</w:t>
       </w:r>
     </w:p>
     <w:tbl>
@@ -6417,7 +6530,7 @@
                 <w:b/>
                 <w:sz w:val="22"/>
               </w:rPr>
-              <w:t>Quy mô 2024</w:t>
+              <w:t>Quy mô 2025</w:t>
             </w:r>
           </w:p>
         </w:tc>
@@ -6449,7 +6562,7 @@
                 <w:b/>
                 <w:sz w:val="22"/>
               </w:rPr>
-              <w:t>Dự báo 2033</w:t>
+              <w:t>Dự báo 2033-2034</w:t>
             </w:r>
           </w:p>
         </w:tc>
@@ -6513,88 +6626,88 @@
                 <w:rFonts w:ascii="Calibri" w:hAnsi="Calibri"/>
                 <w:sz w:val="22"/>
               </w:rPr>
-              <w:t>Vietnam Digital English Learning</w:t>
-            </w:r>
-          </w:p>
-        </w:tc>
-        <w:tc>
-          <w:tcPr>
-            <w:tcW w:type="dxa" w:w="2262"/>
-            <w:tcMar>
-              <w:top w:w="40" w:type="dxa"/>
-              <w:bottom w:w="40" w:type="dxa"/>
-              <w:left w:w="80" w:type="dxa"/>
-              <w:right w:w="80" w:type="dxa"/>
-            </w:tcMar>
-          </w:tcPr>
-          <w:p>
-            <w:pPr/>
-            <w:r>
-              <w:rPr>
-                <w:rFonts w:ascii="Calibri" w:hAnsi="Calibri"/>
-                <w:sz w:val="22"/>
-              </w:rPr>
-            </w:r>
-            <w:r>
-              <w:rPr>
-                <w:rFonts w:ascii="Calibri" w:hAnsi="Calibri"/>
-                <w:sz w:val="22"/>
-              </w:rPr>
-              <w:t>USD 38.45M</w:t>
-            </w:r>
-          </w:p>
-        </w:tc>
-        <w:tc>
-          <w:tcPr>
-            <w:tcW w:type="dxa" w:w="2262"/>
-            <w:tcMar>
-              <w:top w:w="40" w:type="dxa"/>
-              <w:bottom w:w="40" w:type="dxa"/>
-              <w:left w:w="80" w:type="dxa"/>
-              <w:right w:w="80" w:type="dxa"/>
-            </w:tcMar>
-          </w:tcPr>
-          <w:p>
-            <w:pPr/>
-            <w:r>
-              <w:rPr>
-                <w:rFonts w:ascii="Calibri" w:hAnsi="Calibri"/>
-                <w:sz w:val="22"/>
-              </w:rPr>
-            </w:r>
-            <w:r>
-              <w:rPr>
-                <w:rFonts w:ascii="Calibri" w:hAnsi="Calibri"/>
-                <w:sz w:val="22"/>
-              </w:rPr>
-              <w:t>USD 120.6M</w:t>
-            </w:r>
-          </w:p>
-        </w:tc>
-        <w:tc>
-          <w:tcPr>
-            <w:tcW w:type="dxa" w:w="2262"/>
-            <w:tcMar>
-              <w:top w:w="40" w:type="dxa"/>
-              <w:bottom w:w="40" w:type="dxa"/>
-              <w:left w:w="80" w:type="dxa"/>
-              <w:right w:w="80" w:type="dxa"/>
-            </w:tcMar>
-          </w:tcPr>
-          <w:p>
-            <w:pPr/>
-            <w:r>
-              <w:rPr>
-                <w:rFonts w:ascii="Calibri" w:hAnsi="Calibri"/>
-                <w:sz w:val="22"/>
-              </w:rPr>
-            </w:r>
-            <w:r>
-              <w:rPr>
-                <w:rFonts w:ascii="Calibri" w:hAnsi="Calibri"/>
-                <w:sz w:val="22"/>
-              </w:rPr>
-              <w:t>12.11%</w:t>
+              <w:t>Vietnam EdTech (tổng)</w:t>
+            </w:r>
+          </w:p>
+        </w:tc>
+        <w:tc>
+          <w:tcPr>
+            <w:tcW w:type="dxa" w:w="2262"/>
+            <w:tcMar>
+              <w:top w:w="40" w:type="dxa"/>
+              <w:bottom w:w="40" w:type="dxa"/>
+              <w:left w:w="80" w:type="dxa"/>
+              <w:right w:w="80" w:type="dxa"/>
+            </w:tcMar>
+          </w:tcPr>
+          <w:p>
+            <w:pPr/>
+            <w:r>
+              <w:rPr>
+                <w:rFonts w:ascii="Calibri" w:hAnsi="Calibri"/>
+                <w:sz w:val="22"/>
+              </w:rPr>
+            </w:r>
+            <w:r>
+              <w:rPr>
+                <w:rFonts w:ascii="Calibri" w:hAnsi="Calibri"/>
+                <w:sz w:val="22"/>
+              </w:rPr>
+              <w:t>USD 1.1B</w:t>
+            </w:r>
+          </w:p>
+        </w:tc>
+        <w:tc>
+          <w:tcPr>
+            <w:tcW w:type="dxa" w:w="2262"/>
+            <w:tcMar>
+              <w:top w:w="40" w:type="dxa"/>
+              <w:bottom w:w="40" w:type="dxa"/>
+              <w:left w:w="80" w:type="dxa"/>
+              <w:right w:w="80" w:type="dxa"/>
+            </w:tcMar>
+          </w:tcPr>
+          <w:p>
+            <w:pPr/>
+            <w:r>
+              <w:rPr>
+                <w:rFonts w:ascii="Calibri" w:hAnsi="Calibri"/>
+                <w:sz w:val="22"/>
+              </w:rPr>
+            </w:r>
+            <w:r>
+              <w:rPr>
+                <w:rFonts w:ascii="Calibri" w:hAnsi="Calibri"/>
+                <w:sz w:val="22"/>
+              </w:rPr>
+              <w:t>USD 3.2B (2034)</w:t>
+            </w:r>
+          </w:p>
+        </w:tc>
+        <w:tc>
+          <w:tcPr>
+            <w:tcW w:type="dxa" w:w="2262"/>
+            <w:tcMar>
+              <w:top w:w="40" w:type="dxa"/>
+              <w:bottom w:w="40" w:type="dxa"/>
+              <w:left w:w="80" w:type="dxa"/>
+              <w:right w:w="80" w:type="dxa"/>
+            </w:tcMar>
+          </w:tcPr>
+          <w:p>
+            <w:pPr/>
+            <w:r>
+              <w:rPr>
+                <w:rFonts w:ascii="Calibri" w:hAnsi="Calibri"/>
+                <w:sz w:val="22"/>
+              </w:rPr>
+            </w:r>
+            <w:r>
+              <w:rPr>
+                <w:rFonts w:ascii="Calibri" w:hAnsi="Calibri"/>
+                <w:sz w:val="22"/>
+              </w:rPr>
+              <w:t>12.31%</w:t>
             </w:r>
           </w:p>
         </w:tc>
@@ -6626,88 +6739,88 @@
                 <w:rFonts w:ascii="Calibri" w:hAnsi="Calibri"/>
                 <w:sz w:val="22"/>
               </w:rPr>
-              <w:t>Vietnam EdTech (tổng)</w:t>
-            </w:r>
-          </w:p>
-        </w:tc>
-        <w:tc>
-          <w:tcPr>
-            <w:tcW w:type="dxa" w:w="2262"/>
-            <w:tcMar>
-              <w:top w:w="40" w:type="dxa"/>
-              <w:bottom w:w="40" w:type="dxa"/>
-              <w:left w:w="80" w:type="dxa"/>
-              <w:right w:w="80" w:type="dxa"/>
-            </w:tcMar>
-          </w:tcPr>
-          <w:p>
-            <w:pPr/>
-            <w:r>
-              <w:rPr>
-                <w:rFonts w:ascii="Calibri" w:hAnsi="Calibri"/>
-                <w:sz w:val="22"/>
-              </w:rPr>
-            </w:r>
-            <w:r>
-              <w:rPr>
-                <w:rFonts w:ascii="Calibri" w:hAnsi="Calibri"/>
-                <w:sz w:val="22"/>
-              </w:rPr>
-              <w:t>USD 3.64B</w:t>
-            </w:r>
-          </w:p>
-        </w:tc>
-        <w:tc>
-          <w:tcPr>
-            <w:tcW w:type="dxa" w:w="2262"/>
-            <w:tcMar>
-              <w:top w:w="40" w:type="dxa"/>
-              <w:bottom w:w="40" w:type="dxa"/>
-              <w:left w:w="80" w:type="dxa"/>
-              <w:right w:w="80" w:type="dxa"/>
-            </w:tcMar>
-          </w:tcPr>
-          <w:p>
-            <w:pPr/>
-            <w:r>
-              <w:rPr>
-                <w:rFonts w:ascii="Calibri" w:hAnsi="Calibri"/>
-                <w:sz w:val="22"/>
-              </w:rPr>
-            </w:r>
-            <w:r>
-              <w:rPr>
-                <w:rFonts w:ascii="Calibri" w:hAnsi="Calibri"/>
-                <w:sz w:val="22"/>
-              </w:rPr>
-              <w:t>USD 5.4B (2028)</w:t>
-            </w:r>
-          </w:p>
-        </w:tc>
-        <w:tc>
-          <w:tcPr>
-            <w:tcW w:type="dxa" w:w="2262"/>
-            <w:tcMar>
-              <w:top w:w="40" w:type="dxa"/>
-              <w:bottom w:w="40" w:type="dxa"/>
-              <w:left w:w="80" w:type="dxa"/>
-              <w:right w:w="80" w:type="dxa"/>
-            </w:tcMar>
-          </w:tcPr>
-          <w:p>
-            <w:pPr/>
-            <w:r>
-              <w:rPr>
-                <w:rFonts w:ascii="Calibri" w:hAnsi="Calibri"/>
-                <w:sz w:val="22"/>
-              </w:rPr>
-            </w:r>
-            <w:r>
-              <w:rPr>
-                <w:rFonts w:ascii="Calibri" w:hAnsi="Calibri"/>
-                <w:sz w:val="22"/>
-              </w:rPr>
-              <w:t>13.5%</w:t>
+              <w:t>Vietnam Digital English Learning</w:t>
+            </w:r>
+          </w:p>
+        </w:tc>
+        <w:tc>
+          <w:tcPr>
+            <w:tcW w:type="dxa" w:w="2262"/>
+            <w:tcMar>
+              <w:top w:w="40" w:type="dxa"/>
+              <w:bottom w:w="40" w:type="dxa"/>
+              <w:left w:w="80" w:type="dxa"/>
+              <w:right w:w="80" w:type="dxa"/>
+            </w:tcMar>
+          </w:tcPr>
+          <w:p>
+            <w:pPr/>
+            <w:r>
+              <w:rPr>
+                <w:rFonts w:ascii="Calibri" w:hAnsi="Calibri"/>
+                <w:sz w:val="22"/>
+              </w:rPr>
+            </w:r>
+            <w:r>
+              <w:rPr>
+                <w:rFonts w:ascii="Calibri" w:hAnsi="Calibri"/>
+                <w:sz w:val="22"/>
+              </w:rPr>
+              <w:t>USD 43M</w:t>
+            </w:r>
+          </w:p>
+        </w:tc>
+        <w:tc>
+          <w:tcPr>
+            <w:tcW w:type="dxa" w:w="2262"/>
+            <w:tcMar>
+              <w:top w:w="40" w:type="dxa"/>
+              <w:bottom w:w="40" w:type="dxa"/>
+              <w:left w:w="80" w:type="dxa"/>
+              <w:right w:w="80" w:type="dxa"/>
+            </w:tcMar>
+          </w:tcPr>
+          <w:p>
+            <w:pPr/>
+            <w:r>
+              <w:rPr>
+                <w:rFonts w:ascii="Calibri" w:hAnsi="Calibri"/>
+                <w:sz w:val="22"/>
+              </w:rPr>
+            </w:r>
+            <w:r>
+              <w:rPr>
+                <w:rFonts w:ascii="Calibri" w:hAnsi="Calibri"/>
+                <w:sz w:val="22"/>
+              </w:rPr>
+              <w:t>USD 120.6M (2033)</w:t>
+            </w:r>
+          </w:p>
+        </w:tc>
+        <w:tc>
+          <w:tcPr>
+            <w:tcW w:type="dxa" w:w="2262"/>
+            <w:tcMar>
+              <w:top w:w="40" w:type="dxa"/>
+              <w:bottom w:w="40" w:type="dxa"/>
+              <w:left w:w="80" w:type="dxa"/>
+              <w:right w:w="80" w:type="dxa"/>
+            </w:tcMar>
+          </w:tcPr>
+          <w:p>
+            <w:pPr/>
+            <w:r>
+              <w:rPr>
+                <w:rFonts w:ascii="Calibri" w:hAnsi="Calibri"/>
+                <w:sz w:val="22"/>
+              </w:rPr>
+            </w:r>
+            <w:r>
+              <w:rPr>
+                <w:rFonts w:ascii="Calibri" w:hAnsi="Calibri"/>
+                <w:sz w:val="22"/>
+              </w:rPr>
+              <w:t>12.11%</w:t>
             </w:r>
           </w:p>
         </w:tc>
@@ -6766,34 +6879,34 @@
                 <w:rFonts w:ascii="Calibri" w:hAnsi="Calibri"/>
                 <w:sz w:val="22"/>
               </w:rPr>
-              <w:t>USD 503.79M (2025)</w:t>
-            </w:r>
-          </w:p>
-        </w:tc>
-        <w:tc>
-          <w:tcPr>
-            <w:tcW w:type="dxa" w:w="2262"/>
-            <w:tcMar>
-              <w:top w:w="40" w:type="dxa"/>
-              <w:bottom w:w="40" w:type="dxa"/>
-              <w:left w:w="80" w:type="dxa"/>
-              <w:right w:w="80" w:type="dxa"/>
-            </w:tcMar>
-          </w:tcPr>
-          <w:p>
-            <w:pPr/>
-            <w:r>
-              <w:rPr>
-                <w:rFonts w:ascii="Calibri" w:hAnsi="Calibri"/>
-                <w:sz w:val="22"/>
-              </w:rPr>
-            </w:r>
-            <w:r>
-              <w:rPr>
-                <w:rFonts w:ascii="Calibri" w:hAnsi="Calibri"/>
-                <w:sz w:val="22"/>
-              </w:rPr>
-              <w:t>USD 1.376B</w:t>
+              <w:t>USD 503.79M</w:t>
+            </w:r>
+          </w:p>
+        </w:tc>
+        <w:tc>
+          <w:tcPr>
+            <w:tcW w:type="dxa" w:w="2262"/>
+            <w:tcMar>
+              <w:top w:w="40" w:type="dxa"/>
+              <w:bottom w:w="40" w:type="dxa"/>
+              <w:left w:w="80" w:type="dxa"/>
+              <w:right w:w="80" w:type="dxa"/>
+            </w:tcMar>
+          </w:tcPr>
+          <w:p>
+            <w:pPr/>
+            <w:r>
+              <w:rPr>
+                <w:rFonts w:ascii="Calibri" w:hAnsi="Calibri"/>
+                <w:sz w:val="22"/>
+              </w:rPr>
+            </w:r>
+            <w:r>
+              <w:rPr>
+                <w:rFonts w:ascii="Calibri" w:hAnsi="Calibri"/>
+                <w:sz w:val="22"/>
+              </w:rPr>
+              <w:t>USD 1.376B (2033)</w:t>
             </w:r>
           </w:p>
         </w:tc>
@@ -6834,16 +6947,346 @@
           <w:i/>
           <w:sz w:val="22"/>
         </w:rPr>
-        <w:t>Nguồn: IMARC Group Vietnam Digital English Language Learning Market Report 2033; GlobalData Vietnam EdTech Market Analysis 2024</w:t>
-      </w:r>
-      <w:r>
-        <w:rPr>
-          <w:rFonts w:ascii="Calibri" w:hAnsi="Calibri"/>
-          <w:sz w:val="22"/>
-        </w:rPr>
-        <w:t xml:space="preserve"> [6], [7]</w:t>
-      </w:r>
-    </w:p>
+        <w:t>Nguồn: IMARC Group Vietnam EdTech Market Report 2034; Ken Research Vietnam Adaptive Learning Market 2030</w:t>
+      </w:r>
+      <w:r>
+        <w:rPr>
+          <w:rFonts w:ascii="Calibri" w:hAnsi="Calibri"/>
+          <w:sz w:val="22"/>
+        </w:rPr>
+        <w:t>[^6][^7][^11]</w:t>
+      </w:r>
+    </w:p>
+    <w:p>
+      <w:pPr>
+        <w:spacing w:before="120"/>
+      </w:pPr>
+      <w:r>
+        <w:rPr>
+          <w:rFonts w:ascii="Calibri" w:hAnsi="Calibri"/>
+          <w:b/>
+          <w:sz w:val="22"/>
+        </w:rPr>
+        <w:t>Động lực tăng trưởng chính:</w:t>
+      </w:r>
+    </w:p>
+    <w:tbl>
+      <w:tblPr>
+        <w:tblStyle w:val="TableGrid"/>
+        <w:tblW w:type="auto" w:w="0"/>
+        <w:tblLook w:firstColumn="1" w:firstRow="1" w:lastColumn="0" w:lastRow="0" w:noHBand="0" w:noVBand="1" w:val="04A0"/>
+        <w:tblW w:w="5000" w:type="pct"/>
+      </w:tblPr>
+      <w:tblGrid>
+        <w:gridCol w:w="4525"/>
+        <w:gridCol w:w="4525"/>
+      </w:tblGrid>
+      <w:tr>
+        <w:trPr>
+          <w:trHeight w:hRule="atLeast" w:val="400"/>
+        </w:trPr>
+        <w:tc>
+          <w:tcPr>
+            <w:tcW w:type="dxa" w:w="4525"/>
+            <w:tcMar>
+              <w:top w:w="40" w:type="dxa"/>
+              <w:bottom w:w="40" w:type="dxa"/>
+              <w:left w:w="80" w:type="dxa"/>
+              <w:right w:w="80" w:type="dxa"/>
+            </w:tcMar>
+            <w:shd w:fill="FFE8E1"/>
+          </w:tcPr>
+          <w:p>
+            <w:pPr>
+              <w:pStyle w:val="TableHead"/>
+            </w:pPr>
+            <w:r>
+              <w:rPr>
+                <w:rFonts w:ascii="Calibri" w:hAnsi="Calibri"/>
+                <w:b/>
+                <w:sz w:val="22"/>
+              </w:rPr>
+            </w:r>
+            <w:r>
+              <w:rPr>
+                <w:rFonts w:ascii="Calibri" w:hAnsi="Calibri"/>
+                <w:b/>
+                <w:sz w:val="22"/>
+              </w:rPr>
+              <w:t>Yếu tố</w:t>
+            </w:r>
+          </w:p>
+        </w:tc>
+        <w:tc>
+          <w:tcPr>
+            <w:tcW w:type="dxa" w:w="4525"/>
+            <w:tcMar>
+              <w:top w:w="40" w:type="dxa"/>
+              <w:bottom w:w="40" w:type="dxa"/>
+              <w:left w:w="80" w:type="dxa"/>
+              <w:right w:w="80" w:type="dxa"/>
+            </w:tcMar>
+            <w:shd w:fill="FFE8E1"/>
+          </w:tcPr>
+          <w:p>
+            <w:pPr>
+              <w:pStyle w:val="TableHead"/>
+            </w:pPr>
+            <w:r>
+              <w:rPr>
+                <w:rFonts w:ascii="Calibri" w:hAnsi="Calibri"/>
+                <w:b/>
+                <w:sz w:val="22"/>
+              </w:rPr>
+            </w:r>
+            <w:r>
+              <w:rPr>
+                <w:rFonts w:ascii="Calibri" w:hAnsi="Calibri"/>
+                <w:b/>
+                <w:sz w:val="22"/>
+              </w:rPr>
+              <w:t>Chi tiết</w:t>
+            </w:r>
+          </w:p>
+        </w:tc>
+      </w:tr>
+      <w:tr>
+        <w:trPr>
+          <w:trHeight w:hRule="atLeast" w:val="400"/>
+        </w:trPr>
+        <w:tc>
+          <w:tcPr>
+            <w:tcW w:type="dxa" w:w="4525"/>
+            <w:tcMar>
+              <w:top w:w="40" w:type="dxa"/>
+              <w:bottom w:w="40" w:type="dxa"/>
+              <w:left w:w="80" w:type="dxa"/>
+              <w:right w:w="80" w:type="dxa"/>
+            </w:tcMar>
+          </w:tcPr>
+          <w:p>
+            <w:pPr/>
+            <w:r>
+              <w:rPr>
+                <w:rFonts w:ascii="Calibri" w:hAnsi="Calibri"/>
+                <w:sz w:val="22"/>
+              </w:rPr>
+            </w:r>
+            <w:r>
+              <w:rPr>
+                <w:rFonts w:ascii="Calibri" w:hAnsi="Calibri"/>
+                <w:sz w:val="22"/>
+              </w:rPr>
+              <w:t>Chi tiêu giáo dục cao</w:t>
+            </w:r>
+          </w:p>
+        </w:tc>
+        <w:tc>
+          <w:tcPr>
+            <w:tcW w:type="dxa" w:w="4525"/>
+            <w:tcMar>
+              <w:top w:w="40" w:type="dxa"/>
+              <w:bottom w:w="40" w:type="dxa"/>
+              <w:left w:w="80" w:type="dxa"/>
+              <w:right w:w="80" w:type="dxa"/>
+            </w:tcMar>
+          </w:tcPr>
+          <w:p>
+            <w:pPr/>
+            <w:r>
+              <w:rPr>
+                <w:rFonts w:ascii="Calibri" w:hAnsi="Calibri"/>
+                <w:sz w:val="22"/>
+              </w:rPr>
+            </w:r>
+            <w:r>
+              <w:rPr>
+                <w:rFonts w:ascii="Calibri" w:hAnsi="Calibri"/>
+                <w:sz w:val="22"/>
+              </w:rPr>
+              <w:t>Hộ gia đình Việt Nam chi 20-24% tổng chi tiêu cho giáo dục (ASEAN: 6-15%)</w:t>
+            </w:r>
+          </w:p>
+        </w:tc>
+      </w:tr>
+      <w:tr>
+        <w:trPr>
+          <w:trHeight w:hRule="atLeast" w:val="400"/>
+        </w:trPr>
+        <w:tc>
+          <w:tcPr>
+            <w:tcW w:type="dxa" w:w="4525"/>
+            <w:tcMar>
+              <w:top w:w="40" w:type="dxa"/>
+              <w:bottom w:w="40" w:type="dxa"/>
+              <w:left w:w="80" w:type="dxa"/>
+              <w:right w:w="80" w:type="dxa"/>
+            </w:tcMar>
+          </w:tcPr>
+          <w:p>
+            <w:pPr/>
+            <w:r>
+              <w:rPr>
+                <w:rFonts w:ascii="Calibri" w:hAnsi="Calibri"/>
+                <w:sz w:val="22"/>
+              </w:rPr>
+            </w:r>
+            <w:r>
+              <w:rPr>
+                <w:rFonts w:ascii="Calibri" w:hAnsi="Calibri"/>
+                <w:sz w:val="22"/>
+              </w:rPr>
+              <w:t>Hạ tầng công nghệ</w:t>
+            </w:r>
+          </w:p>
+        </w:tc>
+        <w:tc>
+          <w:tcPr>
+            <w:tcW w:type="dxa" w:w="4525"/>
+            <w:tcMar>
+              <w:top w:w="40" w:type="dxa"/>
+              <w:bottom w:w="40" w:type="dxa"/>
+              <w:left w:w="80" w:type="dxa"/>
+              <w:right w:w="80" w:type="dxa"/>
+            </w:tcMar>
+          </w:tcPr>
+          <w:p>
+            <w:pPr/>
+            <w:r>
+              <w:rPr>
+                <w:rFonts w:ascii="Calibri" w:hAnsi="Calibri"/>
+                <w:sz w:val="22"/>
+              </w:rPr>
+            </w:r>
+            <w:r>
+              <w:rPr>
+                <w:rFonts w:ascii="Calibri" w:hAnsi="Calibri"/>
+                <w:sz w:val="22"/>
+              </w:rPr>
+              <w:t>Tỷ lệ người dùng Internet đạt 79.1%, smartphone đứng thứ 2 ASEAN[^13]</w:t>
+            </w:r>
+          </w:p>
+        </w:tc>
+      </w:tr>
+      <w:tr>
+        <w:trPr>
+          <w:trHeight w:hRule="atLeast" w:val="400"/>
+        </w:trPr>
+        <w:tc>
+          <w:tcPr>
+            <w:tcW w:type="dxa" w:w="4525"/>
+            <w:tcMar>
+              <w:top w:w="40" w:type="dxa"/>
+              <w:bottom w:w="40" w:type="dxa"/>
+              <w:left w:w="80" w:type="dxa"/>
+              <w:right w:w="80" w:type="dxa"/>
+            </w:tcMar>
+          </w:tcPr>
+          <w:p>
+            <w:pPr/>
+            <w:r>
+              <w:rPr>
+                <w:rFonts w:ascii="Calibri" w:hAnsi="Calibri"/>
+                <w:sz w:val="22"/>
+              </w:rPr>
+            </w:r>
+            <w:r>
+              <w:rPr>
+                <w:rFonts w:ascii="Calibri" w:hAnsi="Calibri"/>
+                <w:sz w:val="22"/>
+              </w:rPr>
+              <w:t>Mục tiêu quốc gia 2030</w:t>
+            </w:r>
+          </w:p>
+        </w:tc>
+        <w:tc>
+          <w:tcPr>
+            <w:tcW w:type="dxa" w:w="4525"/>
+            <w:tcMar>
+              <w:top w:w="40" w:type="dxa"/>
+              <w:bottom w:w="40" w:type="dxa"/>
+              <w:left w:w="80" w:type="dxa"/>
+              <w:right w:w="80" w:type="dxa"/>
+            </w:tcMar>
+          </w:tcPr>
+          <w:p>
+            <w:pPr/>
+            <w:r>
+              <w:rPr>
+                <w:rFonts w:ascii="Calibri" w:hAnsi="Calibri"/>
+                <w:sz w:val="22"/>
+              </w:rPr>
+            </w:r>
+            <w:r>
+              <w:rPr>
+                <w:rFonts w:ascii="Calibri" w:hAnsi="Calibri"/>
+                <w:sz w:val="22"/>
+              </w:rPr>
+              <w:t>Kinh tế số đóng góp 30-35% GDP; 90% trường ĐH sử dụng công nghệ học tập số</w:t>
+            </w:r>
+          </w:p>
+        </w:tc>
+      </w:tr>
+      <w:tr>
+        <w:trPr>
+          <w:trHeight w:hRule="atLeast" w:val="400"/>
+        </w:trPr>
+        <w:tc>
+          <w:tcPr>
+            <w:tcW w:type="dxa" w:w="4525"/>
+            <w:tcMar>
+              <w:top w:w="40" w:type="dxa"/>
+              <w:bottom w:w="40" w:type="dxa"/>
+              <w:left w:w="80" w:type="dxa"/>
+              <w:right w:w="80" w:type="dxa"/>
+            </w:tcMar>
+          </w:tcPr>
+          <w:p>
+            <w:pPr/>
+            <w:r>
+              <w:rPr>
+                <w:rFonts w:ascii="Calibri" w:hAnsi="Calibri"/>
+                <w:sz w:val="22"/>
+              </w:rPr>
+            </w:r>
+            <w:r>
+              <w:rPr>
+                <w:rFonts w:ascii="Calibri" w:hAnsi="Calibri"/>
+                <w:sz w:val="22"/>
+              </w:rPr>
+              <w:t>Đầu tư EdTech</w:t>
+            </w:r>
+          </w:p>
+        </w:tc>
+        <w:tc>
+          <w:tcPr>
+            <w:tcW w:type="dxa" w:w="4525"/>
+            <w:tcMar>
+              <w:top w:w="40" w:type="dxa"/>
+              <w:bottom w:w="40" w:type="dxa"/>
+              <w:left w:w="80" w:type="dxa"/>
+              <w:right w:w="80" w:type="dxa"/>
+            </w:tcMar>
+          </w:tcPr>
+          <w:p>
+            <w:pPr/>
+            <w:r>
+              <w:rPr>
+                <w:rFonts w:ascii="Calibri" w:hAnsi="Calibri"/>
+                <w:sz w:val="22"/>
+              </w:rPr>
+            </w:r>
+            <w:r>
+              <w:rPr>
+                <w:rFonts w:ascii="Calibri" w:hAnsi="Calibri"/>
+                <w:sz w:val="22"/>
+              </w:rPr>
+              <w:t>EdTech nhận &gt;400 triệu USD từ 70 nhà đầu tư (2023)[^14]</w:t>
+            </w:r>
+          </w:p>
+        </w:tc>
+      </w:tr>
+    </w:tbl>
     <w:p>
       <w:pPr/>
       <w:r>
@@ -8407,7 +8850,7 @@
           <w:rFonts w:ascii="Calibri" w:hAnsi="Calibri"/>
           <w:sz w:val="22"/>
         </w:rPr>
-        <w:t>Các nghiên cứu meta-analysis và thực nghiệm gần đây chứng minh hiệu quả của adaptive learning trong giáo dục ngôn ngữ:</w:t>
+        <w:t>Các nghiên cứu thực nghiệm gần đây (2023-2025), bao gồm nghiên cứu tại Việt Nam, chứng minh hiệu quả của AI và adaptive learning trong giáo dục ngôn ngữ:</w:t>
       </w:r>
     </w:p>
     <w:tbl>
@@ -8809,88 +9252,88 @@
                 <w:rFonts w:ascii="Calibri" w:hAnsi="Calibri"/>
                 <w:sz w:val="22"/>
               </w:rPr>
-              <w:t>Naseer &amp; Khawaja (2025)</w:t>
-            </w:r>
-          </w:p>
-        </w:tc>
-        <w:tc>
-          <w:tcPr>
-            <w:tcW w:type="dxa" w:w="2262"/>
-            <w:tcMar>
-              <w:top w:w="40" w:type="dxa"/>
-              <w:bottom w:w="40" w:type="dxa"/>
-              <w:left w:w="80" w:type="dxa"/>
-              <w:right w:w="80" w:type="dxa"/>
-            </w:tcMar>
-          </w:tcPr>
-          <w:p>
-            <w:pPr/>
-            <w:r>
-              <w:rPr>
-                <w:rFonts w:ascii="Calibri" w:hAnsi="Calibri"/>
-                <w:sz w:val="22"/>
-              </w:rPr>
-            </w:r>
-            <w:r>
-              <w:rPr>
-                <w:rFonts w:ascii="Calibri" w:hAnsi="Calibri"/>
-                <w:sz w:val="22"/>
-              </w:rPr>
-              <w:t>700 university students</w:t>
-            </w:r>
-          </w:p>
-        </w:tc>
-        <w:tc>
-          <w:tcPr>
-            <w:tcW w:type="dxa" w:w="2262"/>
-            <w:tcMar>
-              <w:top w:w="40" w:type="dxa"/>
-              <w:bottom w:w="40" w:type="dxa"/>
-              <w:left w:w="80" w:type="dxa"/>
-              <w:right w:w="80" w:type="dxa"/>
-            </w:tcMar>
-          </w:tcPr>
-          <w:p>
-            <w:pPr/>
-            <w:r>
-              <w:rPr>
-                <w:rFonts w:ascii="Calibri" w:hAnsi="Calibri"/>
-                <w:sz w:val="22"/>
-              </w:rPr>
-            </w:r>
-            <w:r>
-              <w:rPr>
-                <w:rFonts w:ascii="Calibri" w:hAnsi="Calibri"/>
-                <w:sz w:val="22"/>
-              </w:rPr>
-              <w:t>Cải thiện conceptual mastery</w:t>
-            </w:r>
-          </w:p>
-        </w:tc>
-        <w:tc>
-          <w:tcPr>
-            <w:tcW w:type="dxa" w:w="2262"/>
-            <w:tcMar>
-              <w:top w:w="40" w:type="dxa"/>
-              <w:bottom w:w="40" w:type="dxa"/>
-              <w:left w:w="80" w:type="dxa"/>
-              <w:right w:w="80" w:type="dxa"/>
-            </w:tcMar>
-          </w:tcPr>
-          <w:p>
-            <w:pPr/>
-            <w:r>
-              <w:rPr>
-                <w:rFonts w:ascii="Calibri" w:hAnsi="Calibri"/>
-                <w:sz w:val="22"/>
-              </w:rPr>
-            </w:r>
-            <w:r>
-              <w:rPr>
-                <w:rFonts w:ascii="Calibri" w:hAnsi="Calibri"/>
-                <w:sz w:val="22"/>
-              </w:rPr>
-              <w:t>28% (AI) vs 14% (control)</w:t>
+              <w:t>Nguyen et al. (2025)</w:t>
+            </w:r>
+          </w:p>
+        </w:tc>
+        <w:tc>
+          <w:tcPr>
+            <w:tcW w:type="dxa" w:w="2262"/>
+            <w:tcMar>
+              <w:top w:w="40" w:type="dxa"/>
+              <w:bottom w:w="40" w:type="dxa"/>
+              <w:left w:w="80" w:type="dxa"/>
+              <w:right w:w="80" w:type="dxa"/>
+            </w:tcMar>
+          </w:tcPr>
+          <w:p>
+            <w:pPr/>
+            <w:r>
+              <w:rPr>
+                <w:rFonts w:ascii="Calibri" w:hAnsi="Calibri"/>
+                <w:sz w:val="22"/>
+              </w:rPr>
+            </w:r>
+            <w:r>
+              <w:rPr>
+                <w:rFonts w:ascii="Calibri" w:hAnsi="Calibri"/>
+                <w:sz w:val="22"/>
+              </w:rPr>
+              <w:t>S-O-R model, 462 sinh viên VN</w:t>
+            </w:r>
+          </w:p>
+        </w:tc>
+        <w:tc>
+          <w:tcPr>
+            <w:tcW w:type="dxa" w:w="2262"/>
+            <w:tcMar>
+              <w:top w:w="40" w:type="dxa"/>
+              <w:bottom w:w="40" w:type="dxa"/>
+              <w:left w:w="80" w:type="dxa"/>
+              <w:right w:w="80" w:type="dxa"/>
+            </w:tcMar>
+          </w:tcPr>
+          <w:p>
+            <w:pPr/>
+            <w:r>
+              <w:rPr>
+                <w:rFonts w:ascii="Calibri" w:hAnsi="Calibri"/>
+                <w:sz w:val="22"/>
+              </w:rPr>
+            </w:r>
+            <w:r>
+              <w:rPr>
+                <w:rFonts w:ascii="Calibri" w:hAnsi="Calibri"/>
+                <w:sz w:val="22"/>
+              </w:rPr>
+              <w:t>AI personalization tác động tích cực đến Learning Performance</w:t>
+            </w:r>
+          </w:p>
+        </w:tc>
+        <w:tc>
+          <w:tcPr>
+            <w:tcW w:type="dxa" w:w="2262"/>
+            <w:tcMar>
+              <w:top w:w="40" w:type="dxa"/>
+              <w:bottom w:w="40" w:type="dxa"/>
+              <w:left w:w="80" w:type="dxa"/>
+              <w:right w:w="80" w:type="dxa"/>
+            </w:tcMar>
+          </w:tcPr>
+          <w:p>
+            <w:pPr/>
+            <w:r>
+              <w:rPr>
+                <w:rFonts w:ascii="Calibri" w:hAnsi="Calibri"/>
+                <w:sz w:val="22"/>
+              </w:rPr>
+            </w:r>
+            <w:r>
+              <w:rPr>
+                <w:rFonts w:ascii="Calibri" w:hAnsi="Calibri"/>
+                <w:sz w:val="22"/>
+              </w:rPr>
+              <w:t>Self-efficacy là biến điều tiết</w:t>
             </w:r>
           </w:p>
         </w:tc>
@@ -8922,88 +9365,88 @@
                 <w:rFonts w:ascii="Calibri" w:hAnsi="Calibri"/>
                 <w:sz w:val="22"/>
               </w:rPr>
-              <w:t>Zheng et al. (2021)</w:t>
-            </w:r>
-          </w:p>
-        </w:tc>
-        <w:tc>
-          <w:tcPr>
-            <w:tcW w:type="dxa" w:w="2262"/>
-            <w:tcMar>
-              <w:top w:w="40" w:type="dxa"/>
-              <w:bottom w:w="40" w:type="dxa"/>
-              <w:left w:w="80" w:type="dxa"/>
-              <w:right w:w="80" w:type="dxa"/>
-            </w:tcMar>
-          </w:tcPr>
-          <w:p>
-            <w:pPr/>
-            <w:r>
-              <w:rPr>
-                <w:rFonts w:ascii="Calibri" w:hAnsi="Calibri"/>
-                <w:sz w:val="22"/>
-              </w:rPr>
-            </w:r>
-            <w:r>
-              <w:rPr>
-                <w:rFonts w:ascii="Calibri" w:hAnsi="Calibri"/>
-                <w:sz w:val="22"/>
-              </w:rPr>
-              <w:t>Meta-analysis 24 articles</w:t>
-            </w:r>
-          </w:p>
-        </w:tc>
-        <w:tc>
-          <w:tcPr>
-            <w:tcW w:type="dxa" w:w="2262"/>
-            <w:tcMar>
-              <w:top w:w="40" w:type="dxa"/>
-              <w:bottom w:w="40" w:type="dxa"/>
-              <w:left w:w="80" w:type="dxa"/>
-              <w:right w:w="80" w:type="dxa"/>
-            </w:tcMar>
-          </w:tcPr>
-          <w:p>
-            <w:pPr/>
-            <w:r>
-              <w:rPr>
-                <w:rFonts w:ascii="Calibri" w:hAnsi="Calibri"/>
-                <w:sz w:val="22"/>
-              </w:rPr>
-            </w:r>
-            <w:r>
-              <w:rPr>
-                <w:rFonts w:ascii="Calibri" w:hAnsi="Calibri"/>
-                <w:sz w:val="22"/>
-              </w:rPr>
-              <w:t>AI có tác động đáng kể đến thành tích học</w:t>
-            </w:r>
-          </w:p>
-        </w:tc>
-        <w:tc>
-          <w:tcPr>
-            <w:tcW w:type="dxa" w:w="2262"/>
-            <w:tcMar>
-              <w:top w:w="40" w:type="dxa"/>
-              <w:bottom w:w="40" w:type="dxa"/>
-              <w:left w:w="80" w:type="dxa"/>
-              <w:right w:w="80" w:type="dxa"/>
-            </w:tcMar>
-          </w:tcPr>
-          <w:p>
-            <w:pPr/>
-            <w:r>
-              <w:rPr>
-                <w:rFonts w:ascii="Calibri" w:hAnsi="Calibri"/>
-                <w:sz w:val="22"/>
-              </w:rPr>
-            </w:r>
-            <w:r>
-              <w:rPr>
-                <w:rFonts w:ascii="Calibri" w:hAnsi="Calibri"/>
-                <w:sz w:val="22"/>
-              </w:rPr>
-              <w:t>2001-2020 review</w:t>
+              <w:t>Prep.vn (2025)</w:t>
+            </w:r>
+          </w:p>
+        </w:tc>
+        <w:tc>
+          <w:tcPr>
+            <w:tcW w:type="dxa" w:w="2262"/>
+            <w:tcMar>
+              <w:top w:w="40" w:type="dxa"/>
+              <w:bottom w:w="40" w:type="dxa"/>
+              <w:left w:w="80" w:type="dxa"/>
+              <w:right w:w="80" w:type="dxa"/>
+            </w:tcMar>
+          </w:tcPr>
+          <w:p>
+            <w:pPr/>
+            <w:r>
+              <w:rPr>
+                <w:rFonts w:ascii="Calibri" w:hAnsi="Calibri"/>
+                <w:sz w:val="22"/>
+              </w:rPr>
+            </w:r>
+            <w:r>
+              <w:rPr>
+                <w:rFonts w:ascii="Calibri" w:hAnsi="Calibri"/>
+                <w:sz w:val="22"/>
+              </w:rPr>
+              <w:t>Virtual Speaking Room với AI</w:t>
+            </w:r>
+          </w:p>
+        </w:tc>
+        <w:tc>
+          <w:tcPr>
+            <w:tcW w:type="dxa" w:w="2262"/>
+            <w:tcMar>
+              <w:top w:w="40" w:type="dxa"/>
+              <w:bottom w:w="40" w:type="dxa"/>
+              <w:left w:w="80" w:type="dxa"/>
+              <w:right w:w="80" w:type="dxa"/>
+            </w:tcMar>
+          </w:tcPr>
+          <w:p>
+            <w:pPr/>
+            <w:r>
+              <w:rPr>
+                <w:rFonts w:ascii="Calibri" w:hAnsi="Calibri"/>
+                <w:sz w:val="22"/>
+              </w:rPr>
+            </w:r>
+            <w:r>
+              <w:rPr>
+                <w:rFonts w:ascii="Calibri" w:hAnsi="Calibri"/>
+                <w:sz w:val="22"/>
+              </w:rPr>
+              <w:t>Độ chính xác chấm điểm AI vs giám khảo</w:t>
+            </w:r>
+          </w:p>
+        </w:tc>
+        <w:tc>
+          <w:tcPr>
+            <w:tcW w:type="dxa" w:w="2262"/>
+            <w:tcMar>
+              <w:top w:w="40" w:type="dxa"/>
+              <w:bottom w:w="40" w:type="dxa"/>
+              <w:left w:w="80" w:type="dxa"/>
+              <w:right w:w="80" w:type="dxa"/>
+            </w:tcMar>
+          </w:tcPr>
+          <w:p>
+            <w:pPr/>
+            <w:r>
+              <w:rPr>
+                <w:rFonts w:ascii="Calibri" w:hAnsi="Calibri"/>
+                <w:sz w:val="22"/>
+              </w:rPr>
+            </w:r>
+            <w:r>
+              <w:rPr>
+                <w:rFonts w:ascii="Calibri" w:hAnsi="Calibri"/>
+                <w:sz w:val="22"/>
+              </w:rPr>
+              <w:t>90% accuracy</w:t>
             </w:r>
           </w:p>
         </w:tc>
@@ -9017,14 +9460,124 @@
           <w:i/>
           <w:sz w:val="22"/>
         </w:rPr>
-        <w:t>Nguồn: Frontiers in Psychology, MDPI Education Sciences, ResearchGate</w:t>
-      </w:r>
-      <w:r>
-        <w:rPr>
-          <w:rFonts w:ascii="Calibri" w:hAnsi="Calibri"/>
-          <w:sz w:val="22"/>
-        </w:rPr>
-        <w:t xml:space="preserve"> [8], [9], [10]</w:t>
+        <w:t>Nguồn: Frontiers in Psychology; Informing Science Institute; Prep.vn Virtual Speaking Room</w:t>
+      </w:r>
+      <w:r>
+        <w:rPr>
+          <w:rFonts w:ascii="Calibri" w:hAnsi="Calibri"/>
+          <w:sz w:val="22"/>
+        </w:rPr>
+        <w:t>[^8][^9][^10][^12]</w:t>
+      </w:r>
+    </w:p>
+    <w:p>
+      <w:pPr>
+        <w:spacing w:before="120"/>
+      </w:pPr>
+      <w:r>
+        <w:rPr>
+          <w:rFonts w:ascii="Calibri" w:hAnsi="Calibri"/>
+          <w:b/>
+          <w:sz w:val="22"/>
+        </w:rPr>
+        <w:t>Phát hiện quan trọng từ nghiên cứu tại Việt Nam (2025):</w:t>
+      </w:r>
+    </w:p>
+    <w:p>
+      <w:pPr/>
+      <w:r>
+        <w:rPr>
+          <w:rFonts w:ascii="Calibri" w:hAnsi="Calibri"/>
+          <w:sz w:val="22"/>
+        </w:rPr>
+        <w:t>Nghiên cứu định lượng trên 462 sinh viên đại học Việt Nam (Nguyen et al., 2025) sử dụng mô hình S-O-R kết hợp ISSM cho thấy:</w:t>
+      </w:r>
+    </w:p>
+    <w:p>
+      <w:pPr>
+        <w:pStyle w:val="ListParagraph"/>
+        <w:ind w:left="360" w:hanging="360"/>
+      </w:pPr>
+      <w:r>
+        <w:t xml:space="preserve">• </w:t>
+      </w:r>
+      <w:r>
+        <w:rPr>
+          <w:rFonts w:ascii="Calibri" w:hAnsi="Calibri"/>
+          <w:b/>
+          <w:sz w:val="22"/>
+        </w:rPr>
+        <w:t>Intelligence + Personalization</w:t>
+      </w:r>
+      <w:r>
+        <w:rPr>
+          <w:rFonts w:ascii="Calibri" w:hAnsi="Calibri"/>
+          <w:sz w:val="22"/>
+        </w:rPr>
+        <w:t>: Các yếu tố "Sự thông minh" và "Cá nhân hóa" của nền tảng AI có tác động tích cực đáng kể đến Perceived Value và Perceived Trust</w:t>
+      </w:r>
+    </w:p>
+    <w:p>
+      <w:pPr>
+        <w:pStyle w:val="ListParagraph"/>
+        <w:ind w:left="360" w:hanging="360"/>
+      </w:pPr>
+      <w:r>
+        <w:t xml:space="preserve">• </w:t>
+      </w:r>
+      <w:r>
+        <w:rPr>
+          <w:rFonts w:ascii="Calibri" w:hAnsi="Calibri"/>
+          <w:b/>
+          <w:sz w:val="22"/>
+        </w:rPr>
+        <w:t>Self-efficacy</w:t>
+      </w:r>
+      <w:r>
+        <w:rPr>
+          <w:rFonts w:ascii="Calibri" w:hAnsi="Calibri"/>
+          <w:sz w:val="22"/>
+        </w:rPr>
+        <w:t>: Năng lực tự chủ đóng vai trò điều tiết - sinh viên càng tự tin thì càng hưởng lợi từ AI</w:t>
+      </w:r>
+    </w:p>
+    <w:p>
+      <w:pPr>
+        <w:pStyle w:val="ListParagraph"/>
+        <w:ind w:left="360" w:hanging="360"/>
+      </w:pPr>
+      <w:r>
+        <w:t xml:space="preserve">• </w:t>
+      </w:r>
+      <w:r>
+        <w:rPr>
+          <w:rFonts w:ascii="Calibri" w:hAnsi="Calibri"/>
+          <w:b/>
+          <w:sz w:val="22"/>
+        </w:rPr>
+        <w:t>Anthropomorphism</w:t>
+      </w:r>
+      <w:r>
+        <w:rPr>
+          <w:rFonts w:ascii="Calibri" w:hAnsi="Calibri"/>
+          <w:sz w:val="22"/>
+        </w:rPr>
+        <w:t xml:space="preserve">: Tính năng giống con người (chatbot có cảm xúc) tăng giá trị cảm nhận nhưng </w:t>
+      </w:r>
+      <w:r>
+        <w:rPr>
+          <w:rFonts w:ascii="Calibri" w:hAnsi="Calibri"/>
+          <w:b/>
+          <w:sz w:val="22"/>
+        </w:rPr>
+        <w:t>không ảnh hưởng trực tiếp đến niềm tin</w:t>
+      </w:r>
+      <w:r>
+        <w:rPr>
+          <w:rFonts w:ascii="Calibri" w:hAnsi="Calibri"/>
+          <w:sz w:val="22"/>
+        </w:rPr>
+        <w:t xml:space="preserve"> - trong bối cảnh giáo dục, độ chính xác được ưu tiên hơn sự "thân thiện"</w:t>
       </w:r>
     </w:p>
     <w:p>
@@ -9726,7 +10279,7 @@
           <w:rFonts w:ascii="Calibri" w:hAnsi="Calibri"/>
           <w:sz w:val="22"/>
         </w:rPr>
-        <w:t xml:space="preserve"> Adaptive exercises, Scaffolded support, Instant feedback, Skill-focused</w:t>
+        <w:t xml:space="preserve"> Adaptive exercises, Scaffolded support, Instant feedback, Skill-focused. Tích hợp Adaptive Scaffolding: Writing (Template → Keywords → Free writing), Listening (Full text → Highlights → Pure audio).</w:t>
       </w:r>
     </w:p>
     <w:p>
@@ -9748,27 +10301,6 @@
           <w:sz w:val="22"/>
         </w:rPr>
         <w:t xml:space="preserve"> Timed simulation, Real exam format, Full scoring, Performance report</w:t>
-      </w:r>
-    </w:p>
-    <w:p>
-      <w:pPr>
-        <w:pStyle w:val="ListParagraph"/>
-        <w:ind w:left="360" w:hanging="360"/>
-      </w:pPr>
-      <w:r>
-        <w:rPr>
-          <w:rFonts w:ascii="Calibri" w:hAnsi="Calibri"/>
-          <w:b/>
-          <w:sz w:val="22"/>
-        </w:rPr>
-        <w:t>ADAPTIVE SCAFFOLDING:</w:t>
-      </w:r>
-      <w:r>
-        <w:rPr>
-          <w:rFonts w:ascii="Calibri" w:hAnsi="Calibri"/>
-          <w:sz w:val="22"/>
-        </w:rPr>
-        <w:t xml:space="preserve"> Writing (Template - Keywords - Free writing), Listening (Full text - Highlights - Pure audio)</w:t>
       </w:r>
     </w:p>
     <w:p>
@@ -10721,7 +11253,7 @@
           <w:rFonts w:ascii="Calibri" w:hAnsi="Calibri"/>
           <w:sz w:val="22"/>
         </w:rPr>
-        <w:t xml:space="preserve">[1] Bộ Giáo dục và Đào tạo. (2015). </w:t>
+        <w:t xml:space="preserve">[^1]: Bộ Giáo dục và Đào tạo. (2015). </w:t>
       </w:r>
       <w:r>
         <w:rPr>
@@ -10746,7 +11278,7 @@
           <w:rFonts w:ascii="Calibri" w:hAnsi="Calibri"/>
           <w:sz w:val="22"/>
         </w:rPr>
-        <w:t xml:space="preserve">[2] Bộ Giáo dục và Đào tạo. (2014). </w:t>
+        <w:t xml:space="preserve">[^2]: Bộ Giáo dục và Đào tạo. (2014). </w:t>
       </w:r>
       <w:r>
         <w:rPr>
@@ -10771,7 +11303,7 @@
           <w:rFonts w:ascii="Calibri" w:hAnsi="Calibri"/>
           <w:sz w:val="22"/>
         </w:rPr>
-        <w:t xml:space="preserve">[3] Thủ tướng Chính phủ. (2022). </w:t>
+        <w:t xml:space="preserve">[^3]: Thủ tướng Chính phủ. (2022). </w:t>
       </w:r>
       <w:r>
         <w:rPr>
@@ -10796,7 +11328,7 @@
           <w:rFonts w:ascii="Calibri" w:hAnsi="Calibri"/>
           <w:sz w:val="22"/>
         </w:rPr>
-        <w:t xml:space="preserve">[4] HolonIQ. (2024). </w:t>
+        <w:t xml:space="preserve">[^4]: HolonIQ. (2024). </w:t>
       </w:r>
       <w:r>
         <w:rPr>
@@ -10821,7 +11353,7 @@
           <w:rFonts w:ascii="Calibri" w:hAnsi="Calibri"/>
           <w:sz w:val="22"/>
         </w:rPr>
-        <w:t xml:space="preserve">[5] Cục Quản lý chất lượng - Bộ Giáo dục và Đào tạo. (2025, tháng 3). </w:t>
+        <w:t xml:space="preserve">[^5]: Cục Quản lý chất lượng - Bộ Giáo dục và Đào tạo. (2025, tháng 3). </w:t>
       </w:r>
       <w:r>
         <w:rPr>
@@ -10846,7 +11378,7 @@
           <w:rFonts w:ascii="Calibri" w:hAnsi="Calibri"/>
           <w:sz w:val="22"/>
         </w:rPr>
-        <w:t xml:space="preserve">[6] IMARC Group. (2024). </w:t>
+        <w:t xml:space="preserve">[^6]: IMARC Group. (2025). </w:t>
       </w:r>
       <w:r>
         <w:rPr>
@@ -10854,6 +11386,31 @@
           <w:i/>
           <w:sz w:val="22"/>
         </w:rPr>
+        <w:t>Vietnam EdTech Market Size, Share and Growth Trends 2034</w:t>
+      </w:r>
+      <w:r>
+        <w:rPr>
+          <w:rFonts w:ascii="Calibri" w:hAnsi="Calibri"/>
+          <w:sz w:val="22"/>
+        </w:rPr>
+        <w:t>. Retrieved from https://www.imarcgroup.com/vietnam-edtech-market</w:t>
+      </w:r>
+    </w:p>
+    <w:p>
+      <w:pPr/>
+      <w:r>
+        <w:rPr>
+          <w:rFonts w:ascii="Calibri" w:hAnsi="Calibri"/>
+          <w:sz w:val="22"/>
+        </w:rPr>
+        <w:t xml:space="preserve">[^7]: IMARC Group. (2025). </w:t>
+      </w:r>
+      <w:r>
+        <w:rPr>
+          <w:rFonts w:ascii="Calibri" w:hAnsi="Calibri"/>
+          <w:i/>
+          <w:sz w:val="22"/>
+        </w:rPr>
         <w:t>Vietnam Digital English Language Learning Market Report 2024-2033</w:t>
       </w:r>
       <w:r>
@@ -10871,7 +11428,7 @@
           <w:rFonts w:ascii="Calibri" w:hAnsi="Calibri"/>
           <w:sz w:val="22"/>
         </w:rPr>
-        <w:t xml:space="preserve">[7] GlobalData. (2024). </w:t>
+        <w:t xml:space="preserve">[^8]: Wei, L. (2023). Artificial intelligence in language instruction: impact on English learning achievement, L2 motivation, and self-regulated learning. </w:t>
       </w:r>
       <w:r>
         <w:rPr>
@@ -10879,14 +11436,14 @@
           <w:i/>
           <w:sz w:val="22"/>
         </w:rPr>
-        <w:t>Vietnam EdTech Market Summary, Competitive Analysis and Forecast to 2029</w:t>
-      </w:r>
-      <w:r>
-        <w:rPr>
-          <w:rFonts w:ascii="Calibri" w:hAnsi="Calibri"/>
-          <w:sz w:val="22"/>
-        </w:rPr>
-        <w:t>. Retrieved from https://www.globaldata.com/store/report/vietnam-edtech-market-analysis/</w:t>
+        <w:t>Frontiers in Psychology</w:t>
+      </w:r>
+      <w:r>
+        <w:rPr>
+          <w:rFonts w:ascii="Calibri" w:hAnsi="Calibri"/>
+          <w:sz w:val="22"/>
+        </w:rPr>
+        <w:t>, 14, 1261955. https://doi.org/10.3389/fpsyg.2023.1261955</w:t>
       </w:r>
     </w:p>
     <w:p>
@@ -10896,7 +11453,7 @@
           <w:rFonts w:ascii="Calibri" w:hAnsi="Calibri"/>
           <w:sz w:val="22"/>
         </w:rPr>
-        <w:t xml:space="preserve">[8] Wei, L. (2023). Artificial intelligence in language instruction: impact on English learning achievement, L2 motivation, and self-regulated learning. </w:t>
+        <w:t xml:space="preserve">[^9]: Liu, Y., &amp; Zu, Y. (2024). Design and Implementation of Adaptive English Learning System Integrating Language Contexts. </w:t>
       </w:r>
       <w:r>
         <w:rPr>
@@ -10904,14 +11461,14 @@
           <w:i/>
           <w:sz w:val="22"/>
         </w:rPr>
-        <w:t>Frontiers in Psychology</w:t>
-      </w:r>
-      <w:r>
-        <w:rPr>
-          <w:rFonts w:ascii="Calibri" w:hAnsi="Calibri"/>
-          <w:sz w:val="22"/>
-        </w:rPr>
-        <w:t>, 14, 1261955. https://doi.org/10.3389/fpsyg.2023.1261955</w:t>
+        <w:t>Journal of Educational Systems</w:t>
+      </w:r>
+      <w:r>
+        <w:rPr>
+          <w:rFonts w:ascii="Calibri" w:hAnsi="Calibri"/>
+          <w:sz w:val="22"/>
+        </w:rPr>
+        <w:t>, 4293.</w:t>
       </w:r>
     </w:p>
     <w:p>
@@ -10921,7 +11478,7 @@
           <w:rFonts w:ascii="Calibri" w:hAnsi="Calibri"/>
           <w:sz w:val="22"/>
         </w:rPr>
-        <w:t xml:space="preserve">[9] Liu, Y., &amp; Zu, Y. (2024). Design and Implementation of Adaptive English Learning System Integrating Language Contexts. </w:t>
+        <w:t xml:space="preserve">[^10]: Nguyen, T. H., et al. (2025). Unravelling Success in AI-Powered Personalized Learning in Vietnam: A Study on the Interplay of Platform Features and Psychological Responses. </w:t>
       </w:r>
       <w:r>
         <w:rPr>
@@ -10929,14 +11486,14 @@
           <w:i/>
           <w:sz w:val="22"/>
         </w:rPr>
-        <w:t>Journal of Educational Systems</w:t>
-      </w:r>
-      <w:r>
-        <w:rPr>
-          <w:rFonts w:ascii="Calibri" w:hAnsi="Calibri"/>
-          <w:sz w:val="22"/>
-        </w:rPr>
-        <w:t>, 4293.</w:t>
+        <w:t>Informing Science: The International Journal of an Emerging Transdiscipline</w:t>
+      </w:r>
+      <w:r>
+        <w:rPr>
+          <w:rFonts w:ascii="Calibri" w:hAnsi="Calibri"/>
+          <w:sz w:val="22"/>
+        </w:rPr>
+        <w:t>, 28. https://www.informingscience.org/Publications/5668</w:t>
       </w:r>
     </w:p>
     <w:p>
@@ -10946,7 +11503,7 @@
           <w:rFonts w:ascii="Calibri" w:hAnsi="Calibri"/>
           <w:sz w:val="22"/>
         </w:rPr>
-        <w:t xml:space="preserve">[10] Zheng, L., et al. (2021). The effectiveness of AI in education: A meta-analysis. </w:t>
+        <w:t xml:space="preserve">[^11]: Ken Research. (2025). </w:t>
       </w:r>
       <w:r>
         <w:rPr>
@@ -10954,14 +11511,89 @@
           <w:i/>
           <w:sz w:val="22"/>
         </w:rPr>
-        <w:t>MDPI Education Sciences</w:t>
-      </w:r>
-      <w:r>
-        <w:rPr>
-          <w:rFonts w:ascii="Calibri" w:hAnsi="Calibri"/>
-          <w:sz w:val="22"/>
-        </w:rPr>
-        <w:t>, 2021.</w:t>
+        <w:t>Vietnam Adaptive Learning Market 2019-2030</w:t>
+      </w:r>
+      <w:r>
+        <w:rPr>
+          <w:rFonts w:ascii="Calibri" w:hAnsi="Calibri"/>
+          <w:sz w:val="22"/>
+        </w:rPr>
+        <w:t>. Retrieved from https://www.kenresearch.com/vietnam-adaptive-learning-market</w:t>
+      </w:r>
+    </w:p>
+    <w:p>
+      <w:pPr/>
+      <w:r>
+        <w:rPr>
+          <w:rFonts w:ascii="Calibri" w:hAnsi="Calibri"/>
+          <w:sz w:val="22"/>
+        </w:rPr>
+        <w:t xml:space="preserve">[^12]: Prep Education. (2025). </w:t>
+      </w:r>
+      <w:r>
+        <w:rPr>
+          <w:rFonts w:ascii="Calibri" w:hAnsi="Calibri"/>
+          <w:i/>
+          <w:sz w:val="22"/>
+        </w:rPr>
+        <w:t>Virtual Speaking Room - AI Speaking Practice</w:t>
+      </w:r>
+      <w:r>
+        <w:rPr>
+          <w:rFonts w:ascii="Calibri" w:hAnsi="Calibri"/>
+          <w:sz w:val="22"/>
+        </w:rPr>
+        <w:t>. Retrieved from https://prepedu.com/en/news/prep-ai-virtual-speaking-room</w:t>
+      </w:r>
+    </w:p>
+    <w:p>
+      <w:pPr/>
+      <w:r>
+        <w:rPr>
+          <w:rFonts w:ascii="Calibri" w:hAnsi="Calibri"/>
+          <w:sz w:val="22"/>
+        </w:rPr>
+        <w:t xml:space="preserve">[^13]: DataReportal. (2026). </w:t>
+      </w:r>
+      <w:r>
+        <w:rPr>
+          <w:rFonts w:ascii="Calibri" w:hAnsi="Calibri"/>
+          <w:i/>
+          <w:sz w:val="22"/>
+        </w:rPr>
+        <w:t>Digital 2026: Vietnam</w:t>
+      </w:r>
+      <w:r>
+        <w:rPr>
+          <w:rFonts w:ascii="Calibri" w:hAnsi="Calibri"/>
+          <w:sz w:val="22"/>
+        </w:rPr>
+        <w:t>. Retrieved from https://datareportal.com/reports/digital-2026-vietnam</w:t>
+      </w:r>
+    </w:p>
+    <w:p>
+      <w:pPr/>
+      <w:r>
+        <w:rPr>
+          <w:rFonts w:ascii="Calibri" w:hAnsi="Calibri"/>
+          <w:sz w:val="22"/>
+        </w:rPr>
+        <w:t xml:space="preserve">[^14]: VietNamNet. (2025). </w:t>
+      </w:r>
+      <w:r>
+        <w:rPr>
+          <w:rFonts w:ascii="Calibri" w:hAnsi="Calibri"/>
+          <w:i/>
+          <w:sz w:val="22"/>
+        </w:rPr>
+        <w:t>Vietnam's edtech market surges with AI-driven, locally adapted platforms</w:t>
+      </w:r>
+      <w:r>
+        <w:rPr>
+          <w:rFonts w:ascii="Calibri" w:hAnsi="Calibri"/>
+          <w:sz w:val="22"/>
+        </w:rPr>
+        <w:t>. Retrieved from https://vietnamnet.vn/en/vietnam-s-edtech-market-surges-with-ai-driven-locally-adapted-platforms-2424532.html</w:t>
       </w:r>
     </w:p>
     <w:p>

</xml_diff>

<commit_message>
docs(report1): improve Definitions section with missing terms and fix formatting
- Add CI/CD, CSR, REST, SSR acronyms with Vietnamese definitions
- Add Adaptive Scaffolding, Hybrid Grading, Spider Chart, Sliding Window terms
- Alphabetize tables and standardize formatting
- Remove duplicate Sliding Window entry
</commit_message>
<xml_diff>
--- a/docs/capstone/docx/report1-project-introduction.docx
+++ b/docs/capstone/docx/report1-project-introduction.docx
@@ -1300,7 +1300,769 @@
           <w:rFonts w:ascii="Calibri" w:hAnsi="Calibri"/>
           <w:sz w:val="22"/>
         </w:rPr>
-        <w:t>I. Record of Changes</w:t>
+        <w:t>I. Definitions and Acronyms</w:t>
+      </w:r>
+    </w:p>
+    <w:tbl>
+      <w:tblPr>
+        <w:tblStyle w:val="TableGrid"/>
+        <w:tblW w:type="auto" w:w="0"/>
+        <w:tblLook w:firstColumn="1" w:firstRow="1" w:lastColumn="0" w:lastRow="0" w:noHBand="0" w:noVBand="1" w:val="04A0"/>
+        <w:tblW w:w="5000" w:type="pct"/>
+      </w:tblPr>
+      <w:tblGrid>
+        <w:gridCol w:w="4525"/>
+        <w:gridCol w:w="4525"/>
+      </w:tblGrid>
+      <w:tr>
+        <w:trPr>
+          <w:trHeight w:hRule="atLeast" w:val="400"/>
+        </w:trPr>
+        <w:tc>
+          <w:tcPr>
+            <w:tcW w:type="dxa" w:w="4525"/>
+            <w:tcMar>
+              <w:top w:w="40" w:type="dxa"/>
+              <w:bottom w:w="40" w:type="dxa"/>
+              <w:left w:w="80" w:type="dxa"/>
+              <w:right w:w="80" w:type="dxa"/>
+            </w:tcMar>
+            <w:shd w:fill="FFE8E1"/>
+          </w:tcPr>
+          <w:p>
+            <w:pPr>
+              <w:pStyle w:val="TableHead"/>
+            </w:pPr>
+            <w:r>
+              <w:rPr>
+                <w:rFonts w:ascii="Calibri" w:hAnsi="Calibri"/>
+                <w:b/>
+                <w:sz w:val="22"/>
+              </w:rPr>
+            </w:r>
+            <w:r>
+              <w:rPr>
+                <w:rFonts w:ascii="Calibri" w:hAnsi="Calibri"/>
+                <w:b/>
+                <w:sz w:val="22"/>
+              </w:rPr>
+              <w:t>Acronym</w:t>
+            </w:r>
+          </w:p>
+        </w:tc>
+        <w:tc>
+          <w:tcPr>
+            <w:tcW w:type="dxa" w:w="4525"/>
+            <w:tcMar>
+              <w:top w:w="40" w:type="dxa"/>
+              <w:bottom w:w="40" w:type="dxa"/>
+              <w:left w:w="80" w:type="dxa"/>
+              <w:right w:w="80" w:type="dxa"/>
+            </w:tcMar>
+            <w:shd w:fill="FFE8E1"/>
+          </w:tcPr>
+          <w:p>
+            <w:pPr>
+              <w:pStyle w:val="TableHead"/>
+            </w:pPr>
+            <w:r>
+              <w:rPr>
+                <w:rFonts w:ascii="Calibri" w:hAnsi="Calibri"/>
+                <w:b/>
+                <w:sz w:val="22"/>
+              </w:rPr>
+            </w:r>
+            <w:r>
+              <w:rPr>
+                <w:rFonts w:ascii="Calibri" w:hAnsi="Calibri"/>
+                <w:b/>
+                <w:sz w:val="22"/>
+              </w:rPr>
+              <w:t>Definition</w:t>
+            </w:r>
+          </w:p>
+        </w:tc>
+      </w:tr>
+      <w:tr>
+        <w:trPr>
+          <w:trHeight w:hRule="atLeast" w:val="400"/>
+        </w:trPr>
+        <w:tc>
+          <w:tcPr>
+            <w:tcW w:type="dxa" w:w="4525"/>
+            <w:tcMar>
+              <w:top w:w="40" w:type="dxa"/>
+              <w:bottom w:w="40" w:type="dxa"/>
+              <w:left w:w="80" w:type="dxa"/>
+              <w:right w:w="80" w:type="dxa"/>
+            </w:tcMar>
+          </w:tcPr>
+          <w:p>
+            <w:pPr/>
+            <w:r>
+              <w:rPr>
+                <w:rFonts w:ascii="Calibri" w:hAnsi="Calibri"/>
+                <w:sz w:val="22"/>
+              </w:rPr>
+            </w:r>
+            <w:r>
+              <w:rPr>
+                <w:rFonts w:ascii="Calibri" w:hAnsi="Calibri"/>
+                <w:sz w:val="22"/>
+              </w:rPr>
+              <w:t>API - Application Programming Interface - Giao diện lập trình ứng dụng</w:t>
+            </w:r>
+          </w:p>
+        </w:tc>
+        <w:tc>
+          <w:tcPr>
+            <w:tcW w:type="dxa" w:w="4525"/>
+          </w:tcPr>
+          <w:p/>
+        </w:tc>
+      </w:tr>
+      <w:tr>
+        <w:trPr>
+          <w:trHeight w:hRule="atLeast" w:val="400"/>
+        </w:trPr>
+        <w:tc>
+          <w:tcPr>
+            <w:tcW w:type="dxa" w:w="4525"/>
+            <w:tcMar>
+              <w:top w:w="40" w:type="dxa"/>
+              <w:bottom w:w="40" w:type="dxa"/>
+              <w:left w:w="80" w:type="dxa"/>
+              <w:right w:w="80" w:type="dxa"/>
+            </w:tcMar>
+          </w:tcPr>
+          <w:p>
+            <w:pPr/>
+            <w:r>
+              <w:rPr>
+                <w:rFonts w:ascii="Calibri" w:hAnsi="Calibri"/>
+                <w:sz w:val="22"/>
+              </w:rPr>
+            </w:r>
+            <w:r>
+              <w:rPr>
+                <w:rFonts w:ascii="Calibri" w:hAnsi="Calibri"/>
+                <w:sz w:val="22"/>
+              </w:rPr>
+              <w:t>CEFR - Common European Framework of Reference for Languages - Khung tham chiếu năng lực ngôn ngữ chung châu Âu</w:t>
+            </w:r>
+          </w:p>
+        </w:tc>
+        <w:tc>
+          <w:tcPr>
+            <w:tcW w:type="dxa" w:w="4525"/>
+          </w:tcPr>
+          <w:p/>
+        </w:tc>
+      </w:tr>
+      <w:tr>
+        <w:trPr>
+          <w:trHeight w:hRule="atLeast" w:val="400"/>
+        </w:trPr>
+        <w:tc>
+          <w:tcPr>
+            <w:tcW w:type="dxa" w:w="4525"/>
+            <w:tcMar>
+              <w:top w:w="40" w:type="dxa"/>
+              <w:bottom w:w="40" w:type="dxa"/>
+              <w:left w:w="80" w:type="dxa"/>
+              <w:right w:w="80" w:type="dxa"/>
+            </w:tcMar>
+          </w:tcPr>
+          <w:p>
+            <w:pPr/>
+            <w:r>
+              <w:rPr>
+                <w:rFonts w:ascii="Calibri" w:hAnsi="Calibri"/>
+                <w:sz w:val="22"/>
+              </w:rPr>
+            </w:r>
+            <w:r>
+              <w:rPr>
+                <w:rFonts w:ascii="Calibri" w:hAnsi="Calibri"/>
+                <w:sz w:val="22"/>
+              </w:rPr>
+              <w:t>CI/CD - Continuous Integration/Continuous Deployment - Tích hợp và Triển khai liên tục</w:t>
+            </w:r>
+          </w:p>
+        </w:tc>
+        <w:tc>
+          <w:tcPr>
+            <w:tcW w:type="dxa" w:w="4525"/>
+          </w:tcPr>
+          <w:p/>
+        </w:tc>
+      </w:tr>
+      <w:tr>
+        <w:trPr>
+          <w:trHeight w:hRule="atLeast" w:val="400"/>
+        </w:trPr>
+        <w:tc>
+          <w:tcPr>
+            <w:tcW w:type="dxa" w:w="4525"/>
+            <w:tcMar>
+              <w:top w:w="40" w:type="dxa"/>
+              <w:bottom w:w="40" w:type="dxa"/>
+              <w:left w:w="80" w:type="dxa"/>
+              <w:right w:w="80" w:type="dxa"/>
+            </w:tcMar>
+          </w:tcPr>
+          <w:p>
+            <w:pPr/>
+            <w:r>
+              <w:rPr>
+                <w:rFonts w:ascii="Calibri" w:hAnsi="Calibri"/>
+                <w:sz w:val="22"/>
+              </w:rPr>
+            </w:r>
+            <w:r>
+              <w:rPr>
+                <w:rFonts w:ascii="Calibri" w:hAnsi="Calibri"/>
+                <w:sz w:val="22"/>
+              </w:rPr>
+              <w:t>CNTT - Công nghệ thông tin - Information Technology</w:t>
+            </w:r>
+          </w:p>
+        </w:tc>
+        <w:tc>
+          <w:tcPr>
+            <w:tcW w:type="dxa" w:w="4525"/>
+          </w:tcPr>
+          <w:p/>
+        </w:tc>
+      </w:tr>
+      <w:tr>
+        <w:trPr>
+          <w:trHeight w:hRule="atLeast" w:val="400"/>
+        </w:trPr>
+        <w:tc>
+          <w:tcPr>
+            <w:tcW w:type="dxa" w:w="4525"/>
+            <w:tcMar>
+              <w:top w:w="40" w:type="dxa"/>
+              <w:bottom w:w="40" w:type="dxa"/>
+              <w:left w:w="80" w:type="dxa"/>
+              <w:right w:w="80" w:type="dxa"/>
+            </w:tcMar>
+          </w:tcPr>
+          <w:p>
+            <w:pPr/>
+            <w:r>
+              <w:rPr>
+                <w:rFonts w:ascii="Calibri" w:hAnsi="Calibri"/>
+                <w:sz w:val="22"/>
+              </w:rPr>
+            </w:r>
+            <w:r>
+              <w:rPr>
+                <w:rFonts w:ascii="Calibri" w:hAnsi="Calibri"/>
+                <w:sz w:val="22"/>
+              </w:rPr>
+              <w:t>CSR - Client-Side Rendering - Kỹ thuật hiển thị phía khách hàng</w:t>
+            </w:r>
+          </w:p>
+        </w:tc>
+        <w:tc>
+          <w:tcPr>
+            <w:tcW w:type="dxa" w:w="4525"/>
+          </w:tcPr>
+          <w:p/>
+        </w:tc>
+      </w:tr>
+      <w:tr>
+        <w:trPr>
+          <w:trHeight w:hRule="atLeast" w:val="400"/>
+        </w:trPr>
+        <w:tc>
+          <w:tcPr>
+            <w:tcW w:type="dxa" w:w="4525"/>
+            <w:tcMar>
+              <w:top w:w="40" w:type="dxa"/>
+              <w:bottom w:w="40" w:type="dxa"/>
+              <w:left w:w="80" w:type="dxa"/>
+              <w:right w:w="80" w:type="dxa"/>
+            </w:tcMar>
+          </w:tcPr>
+          <w:p>
+            <w:pPr/>
+            <w:r>
+              <w:rPr>
+                <w:rFonts w:ascii="Calibri" w:hAnsi="Calibri"/>
+                <w:sz w:val="22"/>
+              </w:rPr>
+            </w:r>
+            <w:r>
+              <w:rPr>
+                <w:rFonts w:ascii="Calibri" w:hAnsi="Calibri"/>
+                <w:sz w:val="22"/>
+              </w:rPr>
+              <w:t>REST - Representational State Transfer - Phong cách kiến trúc API</w:t>
+            </w:r>
+          </w:p>
+        </w:tc>
+        <w:tc>
+          <w:tcPr>
+            <w:tcW w:type="dxa" w:w="4525"/>
+          </w:tcPr>
+          <w:p/>
+        </w:tc>
+      </w:tr>
+      <w:tr>
+        <w:trPr>
+          <w:trHeight w:hRule="atLeast" w:val="400"/>
+        </w:trPr>
+        <w:tc>
+          <w:tcPr>
+            <w:tcW w:type="dxa" w:w="4525"/>
+            <w:tcMar>
+              <w:top w:w="40" w:type="dxa"/>
+              <w:bottom w:w="40" w:type="dxa"/>
+              <w:left w:w="80" w:type="dxa"/>
+              <w:right w:w="80" w:type="dxa"/>
+            </w:tcMar>
+          </w:tcPr>
+          <w:p>
+            <w:pPr/>
+            <w:r>
+              <w:rPr>
+                <w:rFonts w:ascii="Calibri" w:hAnsi="Calibri"/>
+                <w:sz w:val="22"/>
+              </w:rPr>
+            </w:r>
+            <w:r>
+              <w:rPr>
+                <w:rFonts w:ascii="Calibri" w:hAnsi="Calibri"/>
+                <w:sz w:val="22"/>
+              </w:rPr>
+              <w:t>SSR - Server-Side Rendering - Kỹ thuật hiển thị phía máy chủ</w:t>
+            </w:r>
+          </w:p>
+        </w:tc>
+        <w:tc>
+          <w:tcPr>
+            <w:tcW w:type="dxa" w:w="4525"/>
+          </w:tcPr>
+          <w:p/>
+        </w:tc>
+      </w:tr>
+      <w:tr>
+        <w:trPr>
+          <w:trHeight w:hRule="atLeast" w:val="400"/>
+        </w:trPr>
+        <w:tc>
+          <w:tcPr>
+            <w:tcW w:type="dxa" w:w="4525"/>
+            <w:tcMar>
+              <w:top w:w="40" w:type="dxa"/>
+              <w:bottom w:w="40" w:type="dxa"/>
+              <w:left w:w="80" w:type="dxa"/>
+              <w:right w:w="80" w:type="dxa"/>
+            </w:tcMar>
+          </w:tcPr>
+          <w:p>
+            <w:pPr/>
+            <w:r>
+              <w:rPr>
+                <w:rFonts w:ascii="Calibri" w:hAnsi="Calibri"/>
+                <w:sz w:val="22"/>
+              </w:rPr>
+            </w:r>
+            <w:r>
+              <w:rPr>
+                <w:rFonts w:ascii="Calibri" w:hAnsi="Calibri"/>
+                <w:sz w:val="22"/>
+              </w:rPr>
+              <w:t>VSTEP - Vietnamese Standardized Test of English Proficiency - Kỳ thi đánh giá năng lực tiếng Anh chuẩn hóa Việt Nam</w:t>
+            </w:r>
+          </w:p>
+        </w:tc>
+        <w:tc>
+          <w:tcPr>
+            <w:tcW w:type="dxa" w:w="4525"/>
+          </w:tcPr>
+          <w:p/>
+        </w:tc>
+      </w:tr>
+    </w:tbl>
+    <w:tbl>
+      <w:tblPr>
+        <w:tblStyle w:val="TableGrid"/>
+        <w:tblW w:type="auto" w:w="0"/>
+        <w:tblLook w:firstColumn="1" w:firstRow="1" w:lastColumn="0" w:lastRow="0" w:noHBand="0" w:noVBand="1" w:val="04A0"/>
+        <w:tblW w:w="5000" w:type="pct"/>
+      </w:tblPr>
+      <w:tblGrid>
+        <w:gridCol w:w="4525"/>
+        <w:gridCol w:w="4525"/>
+      </w:tblGrid>
+      <w:tr>
+        <w:trPr>
+          <w:trHeight w:hRule="atLeast" w:val="400"/>
+        </w:trPr>
+        <w:tc>
+          <w:tcPr>
+            <w:tcW w:type="dxa" w:w="4525"/>
+            <w:tcMar>
+              <w:top w:w="40" w:type="dxa"/>
+              <w:bottom w:w="40" w:type="dxa"/>
+              <w:left w:w="80" w:type="dxa"/>
+              <w:right w:w="80" w:type="dxa"/>
+            </w:tcMar>
+            <w:shd w:fill="FFE8E1"/>
+          </w:tcPr>
+          <w:p>
+            <w:pPr>
+              <w:pStyle w:val="TableHead"/>
+            </w:pPr>
+            <w:r>
+              <w:rPr>
+                <w:rFonts w:ascii="Calibri" w:hAnsi="Calibri"/>
+                <w:b/>
+                <w:sz w:val="22"/>
+              </w:rPr>
+            </w:r>
+            <w:r>
+              <w:rPr>
+                <w:rFonts w:ascii="Calibri" w:hAnsi="Calibri"/>
+                <w:b/>
+                <w:sz w:val="22"/>
+              </w:rPr>
+              <w:t>Term</w:t>
+            </w:r>
+          </w:p>
+        </w:tc>
+        <w:tc>
+          <w:tcPr>
+            <w:tcW w:type="dxa" w:w="4525"/>
+            <w:tcMar>
+              <w:top w:w="40" w:type="dxa"/>
+              <w:bottom w:w="40" w:type="dxa"/>
+              <w:left w:w="80" w:type="dxa"/>
+              <w:right w:w="80" w:type="dxa"/>
+            </w:tcMar>
+            <w:shd w:fill="FFE8E1"/>
+          </w:tcPr>
+          <w:p>
+            <w:pPr>
+              <w:pStyle w:val="TableHead"/>
+            </w:pPr>
+            <w:r>
+              <w:rPr>
+                <w:rFonts w:ascii="Calibri" w:hAnsi="Calibri"/>
+                <w:b/>
+                <w:sz w:val="22"/>
+              </w:rPr>
+            </w:r>
+            <w:r>
+              <w:rPr>
+                <w:rFonts w:ascii="Calibri" w:hAnsi="Calibri"/>
+                <w:b/>
+                <w:sz w:val="22"/>
+              </w:rPr>
+              <w:t>Definition</w:t>
+            </w:r>
+          </w:p>
+        </w:tc>
+      </w:tr>
+      <w:tr>
+        <w:trPr>
+          <w:trHeight w:hRule="atLeast" w:val="400"/>
+        </w:trPr>
+        <w:tc>
+          <w:tcPr>
+            <w:tcW w:type="dxa" w:w="4525"/>
+            <w:tcMar>
+              <w:top w:w="40" w:type="dxa"/>
+              <w:bottom w:w="40" w:type="dxa"/>
+              <w:left w:w="80" w:type="dxa"/>
+              <w:right w:w="80" w:type="dxa"/>
+            </w:tcMar>
+          </w:tcPr>
+          <w:p>
+            <w:pPr/>
+            <w:r>
+              <w:rPr>
+                <w:rFonts w:ascii="Calibri" w:hAnsi="Calibri"/>
+                <w:sz w:val="22"/>
+              </w:rPr>
+            </w:r>
+            <w:r>
+              <w:rPr>
+                <w:rFonts w:ascii="Calibri" w:hAnsi="Calibri"/>
+                <w:sz w:val="22"/>
+              </w:rPr>
+              <w:t>Adaptive Scaffolding - Hỗ trợ linh hoạt - Phương pháp điều chỉnh mức độ hỗ trợ theo trình độ người học</w:t>
+            </w:r>
+          </w:p>
+        </w:tc>
+        <w:tc>
+          <w:tcPr>
+            <w:tcW w:type="dxa" w:w="4525"/>
+          </w:tcPr>
+          <w:p/>
+        </w:tc>
+      </w:tr>
+      <w:tr>
+        <w:trPr>
+          <w:trHeight w:hRule="atLeast" w:val="400"/>
+        </w:trPr>
+        <w:tc>
+          <w:tcPr>
+            <w:tcW w:type="dxa" w:w="4525"/>
+            <w:tcMar>
+              <w:top w:w="40" w:type="dxa"/>
+              <w:bottom w:w="40" w:type="dxa"/>
+              <w:left w:w="80" w:type="dxa"/>
+              <w:right w:w="80" w:type="dxa"/>
+            </w:tcMar>
+          </w:tcPr>
+          <w:p>
+            <w:pPr/>
+            <w:r>
+              <w:rPr>
+                <w:rFonts w:ascii="Calibri" w:hAnsi="Calibri"/>
+                <w:sz w:val="22"/>
+              </w:rPr>
+            </w:r>
+            <w:r>
+              <w:rPr>
+                <w:rFonts w:ascii="Calibri" w:hAnsi="Calibri"/>
+                <w:sz w:val="22"/>
+              </w:rPr>
+              <w:t>Hybrid Grading - Chấm điểm lai - Kết hợp AI và đánh giá thủ công từ giảng viên</w:t>
+            </w:r>
+          </w:p>
+        </w:tc>
+        <w:tc>
+          <w:tcPr>
+            <w:tcW w:type="dxa" w:w="4525"/>
+          </w:tcPr>
+          <w:p/>
+        </w:tc>
+      </w:tr>
+      <w:tr>
+        <w:trPr>
+          <w:trHeight w:hRule="atLeast" w:val="400"/>
+        </w:trPr>
+        <w:tc>
+          <w:tcPr>
+            <w:tcW w:type="dxa" w:w="4525"/>
+            <w:tcMar>
+              <w:top w:w="40" w:type="dxa"/>
+              <w:bottom w:w="40" w:type="dxa"/>
+              <w:left w:w="80" w:type="dxa"/>
+              <w:right w:w="80" w:type="dxa"/>
+            </w:tcMar>
+          </w:tcPr>
+          <w:p>
+            <w:pPr/>
+            <w:r>
+              <w:rPr>
+                <w:rFonts w:ascii="Calibri" w:hAnsi="Calibri"/>
+                <w:sz w:val="22"/>
+              </w:rPr>
+            </w:r>
+            <w:r>
+              <w:rPr>
+                <w:rFonts w:ascii="Calibri" w:hAnsi="Calibri"/>
+                <w:sz w:val="22"/>
+              </w:rPr>
+              <w:t>Spider Chart - Biểu đồ nhện - Trực quan hóa năng lực 4 kỹ năng</w:t>
+            </w:r>
+          </w:p>
+        </w:tc>
+        <w:tc>
+          <w:tcPr>
+            <w:tcW w:type="dxa" w:w="4525"/>
+          </w:tcPr>
+          <w:p/>
+        </w:tc>
+      </w:tr>
+      <w:tr>
+        <w:trPr>
+          <w:trHeight w:hRule="atLeast" w:val="400"/>
+        </w:trPr>
+        <w:tc>
+          <w:tcPr>
+            <w:tcW w:type="dxa" w:w="4525"/>
+            <w:tcMar>
+              <w:top w:w="40" w:type="dxa"/>
+              <w:bottom w:w="40" w:type="dxa"/>
+              <w:left w:w="80" w:type="dxa"/>
+              <w:right w:w="80" w:type="dxa"/>
+            </w:tcMar>
+          </w:tcPr>
+          <w:p>
+            <w:pPr/>
+            <w:r>
+              <w:rPr>
+                <w:rFonts w:ascii="Calibri" w:hAnsi="Calibri"/>
+                <w:sz w:val="22"/>
+              </w:rPr>
+            </w:r>
+            <w:r>
+              <w:rPr>
+                <w:rFonts w:ascii="Calibri" w:hAnsi="Calibri"/>
+                <w:sz w:val="22"/>
+              </w:rPr>
+              <w:t>Sliding Window - Cửa sổ trượt - Theo dõi tiến độ dựa trên trung bình N bài gần nhất</w:t>
+            </w:r>
+          </w:p>
+        </w:tc>
+        <w:tc>
+          <w:tcPr>
+            <w:tcW w:type="dxa" w:w="4525"/>
+          </w:tcPr>
+          <w:p/>
+        </w:tc>
+      </w:tr>
+    </w:tbl>
+    <w:p>
+      <w:pPr>
+        <w:pStyle w:val="Heading1"/>
+      </w:pPr>
+      <w:r>
+        <w:rPr>
+          <w:rFonts w:ascii="Calibri" w:hAnsi="Calibri"/>
+          <w:sz w:val="22"/>
+        </w:rPr>
+        <w:t>II. Project Introduction</w:t>
+      </w:r>
+    </w:p>
+    <w:p>
+      <w:pPr>
+        <w:pStyle w:val="Heading2"/>
+      </w:pPr>
+      <w:r>
+        <w:rPr>
+          <w:rFonts w:ascii="Calibri" w:hAnsi="Calibri"/>
+          <w:sz w:val="22"/>
+        </w:rPr>
+        <w:t>1. Overview</w:t>
+      </w:r>
+    </w:p>
+    <w:p>
+      <w:pPr>
+        <w:pStyle w:val="Heading3"/>
+      </w:pPr>
+      <w:r>
+        <w:rPr>
+          <w:rFonts w:ascii="Calibri" w:hAnsi="Calibri"/>
+          <w:sz w:val="22"/>
+        </w:rPr>
+        <w:t>1.1 Project Information</w:t>
+      </w:r>
+    </w:p>
+    <w:p>
+      <w:pPr>
+        <w:pStyle w:val="ListParagraph"/>
+        <w:ind w:left="360" w:hanging="360"/>
+      </w:pPr>
+      <w:r>
+        <w:t xml:space="preserve">• </w:t>
+      </w:r>
+      <w:r>
+        <w:rPr>
+          <w:rFonts w:ascii="Calibri" w:hAnsi="Calibri"/>
+          <w:sz w:val="22"/>
+        </w:rPr>
+        <w:t>Project name (EN): An Adaptive VSTEP Preparation System with Comprehensive Skill Assessment and Personalized Learning Support</w:t>
+      </w:r>
+    </w:p>
+    <w:p>
+      <w:pPr>
+        <w:pStyle w:val="ListParagraph"/>
+        <w:ind w:left="360" w:hanging="360"/>
+      </w:pPr>
+      <w:r>
+        <w:t xml:space="preserve">• </w:t>
+      </w:r>
+      <w:r>
+        <w:rPr>
+          <w:rFonts w:ascii="Calibri" w:hAnsi="Calibri"/>
+          <w:sz w:val="22"/>
+        </w:rPr>
+        <w:t>Project name (VN): Hệ Thống Luyện Thi VSTEP Thích Ứng Với Đánh Giá Toàn Diện Kỹ Năng Và Hỗ Trợ Học Tập Cá Nhân Hóa</w:t>
+      </w:r>
+    </w:p>
+    <w:p>
+      <w:pPr>
+        <w:pStyle w:val="ListParagraph"/>
+        <w:ind w:left="360" w:hanging="360"/>
+      </w:pPr>
+      <w:r>
+        <w:t xml:space="preserve">• </w:t>
+      </w:r>
+      <w:r>
+        <w:rPr>
+          <w:rFonts w:ascii="Calibri" w:hAnsi="Calibri"/>
+          <w:sz w:val="22"/>
+        </w:rPr>
+        <w:t>Project code: SP26SE145</w:t>
+      </w:r>
+    </w:p>
+    <w:p>
+      <w:pPr>
+        <w:pStyle w:val="ListParagraph"/>
+        <w:ind w:left="360" w:hanging="360"/>
+      </w:pPr>
+      <w:r>
+        <w:t xml:space="preserve">• </w:t>
+      </w:r>
+      <w:r>
+        <w:rPr>
+          <w:rFonts w:ascii="Calibri" w:hAnsi="Calibri"/>
+          <w:sz w:val="22"/>
+        </w:rPr>
+        <w:t>Group name: GSP26SE63</w:t>
+      </w:r>
+    </w:p>
+    <w:p>
+      <w:pPr>
+        <w:pStyle w:val="ListParagraph"/>
+        <w:ind w:left="360" w:hanging="360"/>
+      </w:pPr>
+      <w:r>
+        <w:t xml:space="preserve">• </w:t>
+      </w:r>
+      <w:r>
+        <w:rPr>
+          <w:rFonts w:ascii="Calibri" w:hAnsi="Calibri"/>
+          <w:sz w:val="22"/>
+        </w:rPr>
+        <w:t>Software type: Web Application &amp; Mobile Application</w:t>
+      </w:r>
+    </w:p>
+    <w:p>
+      <w:pPr>
+        <w:pStyle w:val="ListParagraph"/>
+        <w:ind w:left="360" w:hanging="360"/>
+      </w:pPr>
+      <w:r>
+        <w:t xml:space="preserve">• </w:t>
+      </w:r>
+      <w:r>
+        <w:rPr>
+          <w:rFonts w:ascii="Calibri" w:hAnsi="Calibri"/>
+          <w:sz w:val="22"/>
+        </w:rPr>
+        <w:t>Duration: 01/01/2026 – 30/04/2026</w:t>
+      </w:r>
+    </w:p>
+    <w:p>
+      <w:pPr>
+        <w:pStyle w:val="Heading3"/>
+      </w:pPr>
+      <w:r>
+        <w:rPr>
+          <w:rFonts w:ascii="Calibri" w:hAnsi="Calibri"/>
+          <w:sz w:val="22"/>
+        </w:rPr>
+        <w:t>1.2 Project Team</w:t>
       </w:r>
     </w:p>
     <w:tbl>
@@ -1348,7 +2110,7 @@
                 <w:b/>
                 <w:sz w:val="22"/>
               </w:rPr>
-              <w:t>Date</w:t>
+              <w:t>Full Name</w:t>
             </w:r>
           </w:p>
         </w:tc>
@@ -1380,7 +2142,7 @@
                 <w:b/>
                 <w:sz w:val="22"/>
               </w:rPr>
-              <w:t>A/M/D</w:t>
+              <w:t>Role</w:t>
             </w:r>
           </w:p>
         </w:tc>
@@ -1412,7 +2174,7 @@
                 <w:b/>
                 <w:sz w:val="22"/>
               </w:rPr>
-              <w:t>In Charge</w:t>
+              <w:t>Email</w:t>
             </w:r>
           </w:p>
         </w:tc>
@@ -1444,7 +2206,7 @@
                 <w:b/>
                 <w:sz w:val="22"/>
               </w:rPr>
-              <w:t>Change Description</w:t>
+              <w:t>Mobile</w:t>
             </w:r>
           </w:p>
         </w:tc>
@@ -1476,7 +2238,7 @@
                 <w:rFonts w:ascii="Calibri" w:hAnsi="Calibri"/>
                 <w:sz w:val="22"/>
               </w:rPr>
-              <w:t>2026-01-21</w:t>
+              <w:t>Lâm Hữu Khánh Phương</w:t>
             </w:r>
           </w:p>
         </w:tc>
@@ -1503,7 +2265,7 @@
                 <w:rFonts w:ascii="Calibri" w:hAnsi="Calibri"/>
                 <w:sz w:val="22"/>
               </w:rPr>
-              <w:t>A</w:t>
+              <w:t>Academic Supervisor</w:t>
             </w:r>
           </w:p>
         </w:tc>
@@ -1530,7 +2292,7 @@
                 <w:rFonts w:ascii="Calibri" w:hAnsi="Calibri"/>
                 <w:sz w:val="22"/>
               </w:rPr>
-              <w:t>Hoàng Văn Anh Nghĩa</w:t>
+              <w:t>phuonglhk@fe.edu.vn</w:t>
             </w:r>
           </w:p>
         </w:tc>
@@ -1557,7 +2319,7 @@
                 <w:rFonts w:ascii="Calibri" w:hAnsi="Calibri"/>
                 <w:sz w:val="22"/>
               </w:rPr>
-              <w:t>Initial document creation</w:t>
+              <w:t>N/A</w:t>
             </w:r>
           </w:p>
         </w:tc>
@@ -1589,7 +2351,7 @@
                 <w:rFonts w:ascii="Calibri" w:hAnsi="Calibri"/>
                 <w:sz w:val="22"/>
               </w:rPr>
-              <w:t>2026-01-22</w:t>
+              <w:t>Trần Trọng Huỳnh</w:t>
             </w:r>
           </w:p>
         </w:tc>
@@ -1616,7 +2378,7 @@
                 <w:rFonts w:ascii="Calibri" w:hAnsi="Calibri"/>
                 <w:sz w:val="22"/>
               </w:rPr>
-              <w:t>M</w:t>
+              <w:t>Industry Supervisor</w:t>
             </w:r>
           </w:p>
         </w:tc>
@@ -1643,7 +2405,7 @@
                 <w:rFonts w:ascii="Calibri" w:hAnsi="Calibri"/>
                 <w:sz w:val="22"/>
               </w:rPr>
-              <w:t>Hoàng Văn Anh Nghĩa</w:t>
+              <w:t>huynhtt4@fe.edu.vn</w:t>
             </w:r>
           </w:p>
         </w:tc>
@@ -1670,7 +2432,7 @@
                 <w:rFonts w:ascii="Calibri" w:hAnsi="Calibri"/>
                 <w:sz w:val="22"/>
               </w:rPr>
-              <w:t>Updated VSTEP test centers (24→38), added market data with sources, added adaptive learning research citations</w:t>
+              <w:t>0988258758</w:t>
             </w:r>
           </w:p>
         </w:tc>
@@ -1702,7 +2464,7 @@
                 <w:rFonts w:ascii="Calibri" w:hAnsi="Calibri"/>
                 <w:sz w:val="22"/>
               </w:rPr>
-              <w:t>2026-01-22</w:t>
+              <w:t>Hoàng Văn Anh Nghĩa</w:t>
             </w:r>
           </w:p>
         </w:tc>
@@ -1729,7 +2491,7 @@
                 <w:rFonts w:ascii="Calibri" w:hAnsi="Calibri"/>
                 <w:sz w:val="22"/>
               </w:rPr>
-              <w:t>M</w:t>
+              <w:t>Team Leader</w:t>
             </w:r>
           </w:p>
         </w:tc>
@@ -1756,7 +2518,7 @@
                 <w:rFonts w:ascii="Calibri" w:hAnsi="Calibri"/>
                 <w:sz w:val="22"/>
               </w:rPr>
-              <w:t>Hoàng Văn Anh Nghĩa</w:t>
+              <w:t>nghiahvase172605@fpt.edu.vn</w:t>
             </w:r>
           </w:p>
         </w:tc>
@@ -1783,7 +2545,7 @@
                 <w:rFonts w:ascii="Calibri" w:hAnsi="Calibri"/>
                 <w:sz w:val="22"/>
               </w:rPr>
-              <w:t>Removed unverified data, clarified hypothesis vs validated claims</w:t>
+              <w:t>N/A</w:t>
             </w:r>
           </w:p>
         </w:tc>
@@ -1815,7 +2577,7 @@
                 <w:rFonts w:ascii="Calibri" w:hAnsi="Calibri"/>
                 <w:sz w:val="22"/>
               </w:rPr>
-              <w:t>2026-01-22</w:t>
+              <w:t>Nguyễn Minh Khôi</w:t>
             </w:r>
           </w:p>
         </w:tc>
@@ -1842,7 +2604,7 @@
                 <w:rFonts w:ascii="Calibri" w:hAnsi="Calibri"/>
                 <w:sz w:val="22"/>
               </w:rPr>
-              <w:t>M</w:t>
+              <w:t>Developer</w:t>
             </w:r>
           </w:p>
         </w:tc>
@@ -1869,7 +2631,7 @@
                 <w:rFonts w:ascii="Calibri" w:hAnsi="Calibri"/>
                 <w:sz w:val="22"/>
               </w:rPr>
-              <w:t>Hoàng Văn Anh Nghĩa</w:t>
+              <w:t>khoinmse172625@fpt.edu.vn</w:t>
             </w:r>
           </w:p>
         </w:tc>
@@ -1896,7 +2658,7 @@
                 <w:rFonts w:ascii="Calibri" w:hAnsi="Calibri"/>
                 <w:sz w:val="22"/>
               </w:rPr>
-              <w:t>Refined MVP scope: 16→11 features, defer admin features to Phase 2</w:t>
+              <w:t>0944207257</w:t>
             </w:r>
           </w:p>
         </w:tc>
@@ -1928,7 +2690,7 @@
                 <w:rFonts w:ascii="Calibri" w:hAnsi="Calibri"/>
                 <w:sz w:val="22"/>
               </w:rPr>
-              <w:t>2026-01-22</w:t>
+              <w:t>Nguyễn Nhật Phát</w:t>
             </w:r>
           </w:p>
         </w:tc>
@@ -1955,7 +2717,7 @@
                 <w:rFonts w:ascii="Calibri" w:hAnsi="Calibri"/>
                 <w:sz w:val="22"/>
               </w:rPr>
-              <w:t>M</w:t>
+              <w:t>Developer</w:t>
             </w:r>
           </w:p>
         </w:tc>
@@ -1982,7 +2744,7 @@
                 <w:rFonts w:ascii="Calibri" w:hAnsi="Calibri"/>
                 <w:sz w:val="22"/>
               </w:rPr>
-              <w:t>Hoàng Văn Anh Nghĩa</w:t>
+              <w:t>phatnnse172607@fpt.edu.vn</w:t>
             </w:r>
           </w:p>
         </w:tc>
@@ -2009,308 +2771,7 @@
                 <w:rFonts w:ascii="Calibri" w:hAnsi="Calibri"/>
                 <w:sz w:val="22"/>
               </w:rPr>
-              <w:t>Updated market data with 2025-2026 sources, added Vietnam-specific AI/Adaptive Learning research</w:t>
-            </w:r>
-          </w:p>
-        </w:tc>
-      </w:tr>
-    </w:tbl>
-    <w:p>
-      <w:pPr/>
-      <w:r>
-        <w:rPr>
-          <w:rFonts w:ascii="Calibri" w:hAnsi="Calibri"/>
-          <w:sz w:val="22"/>
-        </w:rPr>
-        <w:t>*A - Added, M - Modified, D - Deleted</w:t>
-      </w:r>
-    </w:p>
-    <w:p>
-      <w:pPr>
-        <w:pStyle w:val="Heading1"/>
-      </w:pPr>
-      <w:r>
-        <w:rPr>
-          <w:rFonts w:ascii="Calibri" w:hAnsi="Calibri"/>
-          <w:sz w:val="22"/>
-        </w:rPr>
-        <w:t>II. Project Introduction</w:t>
-      </w:r>
-    </w:p>
-    <w:p>
-      <w:pPr>
-        <w:pStyle w:val="Heading2"/>
-      </w:pPr>
-      <w:r>
-        <w:rPr>
-          <w:rFonts w:ascii="Calibri" w:hAnsi="Calibri"/>
-          <w:sz w:val="22"/>
-        </w:rPr>
-        <w:t>1. Overview</w:t>
-      </w:r>
-    </w:p>
-    <w:p>
-      <w:pPr>
-        <w:pStyle w:val="Heading3"/>
-      </w:pPr>
-      <w:r>
-        <w:rPr>
-          <w:rFonts w:ascii="Calibri" w:hAnsi="Calibri"/>
-          <w:sz w:val="22"/>
-        </w:rPr>
-        <w:t>1.1 Project Information</w:t>
-      </w:r>
-    </w:p>
-    <w:p>
-      <w:pPr>
-        <w:pStyle w:val="ListParagraph"/>
-        <w:ind w:left="360" w:hanging="360"/>
-      </w:pPr>
-      <w:r>
-        <w:t xml:space="preserve">• </w:t>
-      </w:r>
-      <w:r>
-        <w:rPr>
-          <w:rFonts w:ascii="Calibri" w:hAnsi="Calibri"/>
-          <w:sz w:val="22"/>
-        </w:rPr>
-        <w:t>Project name (EN): An Adaptive VSTEP Preparation System with Comprehensive Skill Assessment and Personalized Learning Support</w:t>
-      </w:r>
-    </w:p>
-    <w:p>
-      <w:pPr>
-        <w:pStyle w:val="ListParagraph"/>
-        <w:ind w:left="360" w:hanging="360"/>
-      </w:pPr>
-      <w:r>
-        <w:t xml:space="preserve">• </w:t>
-      </w:r>
-      <w:r>
-        <w:rPr>
-          <w:rFonts w:ascii="Calibri" w:hAnsi="Calibri"/>
-          <w:sz w:val="22"/>
-        </w:rPr>
-        <w:t>Project name (VN): Hệ Thống Luyện Thi VSTEP Thích Ứng Với Đánh Giá Toàn Diện Kỹ Năng Và Hỗ Trợ Học Tập Cá Nhân Hóa</w:t>
-      </w:r>
-    </w:p>
-    <w:p>
-      <w:pPr>
-        <w:pStyle w:val="ListParagraph"/>
-        <w:ind w:left="360" w:hanging="360"/>
-      </w:pPr>
-      <w:r>
-        <w:t xml:space="preserve">• </w:t>
-      </w:r>
-      <w:r>
-        <w:rPr>
-          <w:rFonts w:ascii="Calibri" w:hAnsi="Calibri"/>
-          <w:sz w:val="22"/>
-        </w:rPr>
-        <w:t>Project code: SP26SE145</w:t>
-      </w:r>
-    </w:p>
-    <w:p>
-      <w:pPr>
-        <w:pStyle w:val="ListParagraph"/>
-        <w:ind w:left="360" w:hanging="360"/>
-      </w:pPr>
-      <w:r>
-        <w:t xml:space="preserve">• </w:t>
-      </w:r>
-      <w:r>
-        <w:rPr>
-          <w:rFonts w:ascii="Calibri" w:hAnsi="Calibri"/>
-          <w:sz w:val="22"/>
-        </w:rPr>
-        <w:t>Group name: GSP26SE63</w:t>
-      </w:r>
-    </w:p>
-    <w:p>
-      <w:pPr>
-        <w:pStyle w:val="ListParagraph"/>
-        <w:ind w:left="360" w:hanging="360"/>
-      </w:pPr>
-      <w:r>
-        <w:t xml:space="preserve">• </w:t>
-      </w:r>
-      <w:r>
-        <w:rPr>
-          <w:rFonts w:ascii="Calibri" w:hAnsi="Calibri"/>
-          <w:sz w:val="22"/>
-        </w:rPr>
-        <w:t>Software type: Web Application &amp; Mobile Application</w:t>
-      </w:r>
-    </w:p>
-    <w:p>
-      <w:pPr>
-        <w:pStyle w:val="ListParagraph"/>
-        <w:ind w:left="360" w:hanging="360"/>
-      </w:pPr>
-      <w:r>
-        <w:t xml:space="preserve">• </w:t>
-      </w:r>
-      <w:r>
-        <w:rPr>
-          <w:rFonts w:ascii="Calibri" w:hAnsi="Calibri"/>
-          <w:sz w:val="22"/>
-        </w:rPr>
-        <w:t>Duration: 01/01/2026 – 30/04/2026</w:t>
-      </w:r>
-    </w:p>
-    <w:p>
-      <w:pPr>
-        <w:pStyle w:val="Heading3"/>
-      </w:pPr>
-      <w:r>
-        <w:rPr>
-          <w:rFonts w:ascii="Calibri" w:hAnsi="Calibri"/>
-          <w:sz w:val="22"/>
-        </w:rPr>
-        <w:t>1.2 Project Team</w:t>
-      </w:r>
-    </w:p>
-    <w:tbl>
-      <w:tblPr>
-        <w:tblStyle w:val="TableGrid"/>
-        <w:tblW w:type="auto" w:w="0"/>
-        <w:tblLook w:firstColumn="1" w:firstRow="1" w:lastColumn="0" w:lastRow="0" w:noHBand="0" w:noVBand="1" w:val="04A0"/>
-        <w:tblW w:w="5000" w:type="pct"/>
-      </w:tblPr>
-      <w:tblGrid>
-        <w:gridCol w:w="2262"/>
-        <w:gridCol w:w="2262"/>
-        <w:gridCol w:w="2262"/>
-        <w:gridCol w:w="2262"/>
-      </w:tblGrid>
-      <w:tr>
-        <w:trPr>
-          <w:trHeight w:hRule="atLeast" w:val="400"/>
-        </w:trPr>
-        <w:tc>
-          <w:tcPr>
-            <w:tcW w:type="dxa" w:w="2262"/>
-            <w:tcMar>
-              <w:top w:w="40" w:type="dxa"/>
-              <w:bottom w:w="40" w:type="dxa"/>
-              <w:left w:w="80" w:type="dxa"/>
-              <w:right w:w="80" w:type="dxa"/>
-            </w:tcMar>
-            <w:shd w:fill="FFE8E1"/>
-          </w:tcPr>
-          <w:p>
-            <w:pPr>
-              <w:pStyle w:val="TableHead"/>
-            </w:pPr>
-            <w:r>
-              <w:rPr>
-                <w:rFonts w:ascii="Calibri" w:hAnsi="Calibri"/>
-                <w:b/>
-                <w:sz w:val="22"/>
-              </w:rPr>
-            </w:r>
-            <w:r>
-              <w:rPr>
-                <w:rFonts w:ascii="Calibri" w:hAnsi="Calibri"/>
-                <w:b/>
-                <w:sz w:val="22"/>
-              </w:rPr>
-              <w:t>Full Name</w:t>
-            </w:r>
-          </w:p>
-        </w:tc>
-        <w:tc>
-          <w:tcPr>
-            <w:tcW w:type="dxa" w:w="2262"/>
-            <w:tcMar>
-              <w:top w:w="40" w:type="dxa"/>
-              <w:bottom w:w="40" w:type="dxa"/>
-              <w:left w:w="80" w:type="dxa"/>
-              <w:right w:w="80" w:type="dxa"/>
-            </w:tcMar>
-            <w:shd w:fill="FFE8E1"/>
-          </w:tcPr>
-          <w:p>
-            <w:pPr>
-              <w:pStyle w:val="TableHead"/>
-            </w:pPr>
-            <w:r>
-              <w:rPr>
-                <w:rFonts w:ascii="Calibri" w:hAnsi="Calibri"/>
-                <w:b/>
-                <w:sz w:val="22"/>
-              </w:rPr>
-            </w:r>
-            <w:r>
-              <w:rPr>
-                <w:rFonts w:ascii="Calibri" w:hAnsi="Calibri"/>
-                <w:b/>
-                <w:sz w:val="22"/>
-              </w:rPr>
-              <w:t>Role</w:t>
-            </w:r>
-          </w:p>
-        </w:tc>
-        <w:tc>
-          <w:tcPr>
-            <w:tcW w:type="dxa" w:w="2262"/>
-            <w:tcMar>
-              <w:top w:w="40" w:type="dxa"/>
-              <w:bottom w:w="40" w:type="dxa"/>
-              <w:left w:w="80" w:type="dxa"/>
-              <w:right w:w="80" w:type="dxa"/>
-            </w:tcMar>
-            <w:shd w:fill="FFE8E1"/>
-          </w:tcPr>
-          <w:p>
-            <w:pPr>
-              <w:pStyle w:val="TableHead"/>
-            </w:pPr>
-            <w:r>
-              <w:rPr>
-                <w:rFonts w:ascii="Calibri" w:hAnsi="Calibri"/>
-                <w:b/>
-                <w:sz w:val="22"/>
-              </w:rPr>
-            </w:r>
-            <w:r>
-              <w:rPr>
-                <w:rFonts w:ascii="Calibri" w:hAnsi="Calibri"/>
-                <w:b/>
-                <w:sz w:val="22"/>
-              </w:rPr>
-              <w:t>Email</w:t>
-            </w:r>
-          </w:p>
-        </w:tc>
-        <w:tc>
-          <w:tcPr>
-            <w:tcW w:type="dxa" w:w="2262"/>
-            <w:tcMar>
-              <w:top w:w="40" w:type="dxa"/>
-              <w:bottom w:w="40" w:type="dxa"/>
-              <w:left w:w="80" w:type="dxa"/>
-              <w:right w:w="80" w:type="dxa"/>
-            </w:tcMar>
-            <w:shd w:fill="FFE8E1"/>
-          </w:tcPr>
-          <w:p>
-            <w:pPr>
-              <w:pStyle w:val="TableHead"/>
-            </w:pPr>
-            <w:r>
-              <w:rPr>
-                <w:rFonts w:ascii="Calibri" w:hAnsi="Calibri"/>
-                <w:b/>
-                <w:sz w:val="22"/>
-              </w:rPr>
-            </w:r>
-            <w:r>
-              <w:rPr>
-                <w:rFonts w:ascii="Calibri" w:hAnsi="Calibri"/>
-                <w:b/>
-                <w:sz w:val="22"/>
-              </w:rPr>
-              <w:t>Mobile</w:t>
+              <w:t>0981567488</w:t>
             </w:r>
           </w:p>
         </w:tc>
@@ -2342,571 +2803,6 @@
                 <w:rFonts w:ascii="Calibri" w:hAnsi="Calibri"/>
                 <w:sz w:val="22"/>
               </w:rPr>
-              <w:t>Lâm Hữu Khánh Phương</w:t>
-            </w:r>
-          </w:p>
-        </w:tc>
-        <w:tc>
-          <w:tcPr>
-            <w:tcW w:type="dxa" w:w="2262"/>
-            <w:tcMar>
-              <w:top w:w="40" w:type="dxa"/>
-              <w:bottom w:w="40" w:type="dxa"/>
-              <w:left w:w="80" w:type="dxa"/>
-              <w:right w:w="80" w:type="dxa"/>
-            </w:tcMar>
-          </w:tcPr>
-          <w:p>
-            <w:pPr/>
-            <w:r>
-              <w:rPr>
-                <w:rFonts w:ascii="Calibri" w:hAnsi="Calibri"/>
-                <w:sz w:val="22"/>
-              </w:rPr>
-            </w:r>
-            <w:r>
-              <w:rPr>
-                <w:rFonts w:ascii="Calibri" w:hAnsi="Calibri"/>
-                <w:sz w:val="22"/>
-              </w:rPr>
-              <w:t>Academic Supervisor</w:t>
-            </w:r>
-          </w:p>
-        </w:tc>
-        <w:tc>
-          <w:tcPr>
-            <w:tcW w:type="dxa" w:w="2262"/>
-            <w:tcMar>
-              <w:top w:w="40" w:type="dxa"/>
-              <w:bottom w:w="40" w:type="dxa"/>
-              <w:left w:w="80" w:type="dxa"/>
-              <w:right w:w="80" w:type="dxa"/>
-            </w:tcMar>
-          </w:tcPr>
-          <w:p>
-            <w:pPr/>
-            <w:r>
-              <w:rPr>
-                <w:rFonts w:ascii="Calibri" w:hAnsi="Calibri"/>
-                <w:sz w:val="22"/>
-              </w:rPr>
-            </w:r>
-            <w:r>
-              <w:rPr>
-                <w:rFonts w:ascii="Calibri" w:hAnsi="Calibri"/>
-                <w:sz w:val="22"/>
-              </w:rPr>
-              <w:t>phuonglhk@fe.edu.vn</w:t>
-            </w:r>
-          </w:p>
-        </w:tc>
-        <w:tc>
-          <w:tcPr>
-            <w:tcW w:type="dxa" w:w="2262"/>
-            <w:tcMar>
-              <w:top w:w="40" w:type="dxa"/>
-              <w:bottom w:w="40" w:type="dxa"/>
-              <w:left w:w="80" w:type="dxa"/>
-              <w:right w:w="80" w:type="dxa"/>
-            </w:tcMar>
-          </w:tcPr>
-          <w:p>
-            <w:pPr/>
-            <w:r>
-              <w:rPr>
-                <w:rFonts w:ascii="Calibri" w:hAnsi="Calibri"/>
-                <w:sz w:val="22"/>
-              </w:rPr>
-            </w:r>
-            <w:r>
-              <w:rPr>
-                <w:rFonts w:ascii="Calibri" w:hAnsi="Calibri"/>
-                <w:sz w:val="22"/>
-              </w:rPr>
-              <w:t>N/A</w:t>
-            </w:r>
-          </w:p>
-        </w:tc>
-      </w:tr>
-      <w:tr>
-        <w:trPr>
-          <w:trHeight w:hRule="atLeast" w:val="400"/>
-        </w:trPr>
-        <w:tc>
-          <w:tcPr>
-            <w:tcW w:type="dxa" w:w="2262"/>
-            <w:tcMar>
-              <w:top w:w="40" w:type="dxa"/>
-              <w:bottom w:w="40" w:type="dxa"/>
-              <w:left w:w="80" w:type="dxa"/>
-              <w:right w:w="80" w:type="dxa"/>
-            </w:tcMar>
-          </w:tcPr>
-          <w:p>
-            <w:pPr/>
-            <w:r>
-              <w:rPr>
-                <w:rFonts w:ascii="Calibri" w:hAnsi="Calibri"/>
-                <w:sz w:val="22"/>
-              </w:rPr>
-            </w:r>
-            <w:r>
-              <w:rPr>
-                <w:rFonts w:ascii="Calibri" w:hAnsi="Calibri"/>
-                <w:sz w:val="22"/>
-              </w:rPr>
-              <w:t>Trần Trọng Huỳnh</w:t>
-            </w:r>
-          </w:p>
-        </w:tc>
-        <w:tc>
-          <w:tcPr>
-            <w:tcW w:type="dxa" w:w="2262"/>
-            <w:tcMar>
-              <w:top w:w="40" w:type="dxa"/>
-              <w:bottom w:w="40" w:type="dxa"/>
-              <w:left w:w="80" w:type="dxa"/>
-              <w:right w:w="80" w:type="dxa"/>
-            </w:tcMar>
-          </w:tcPr>
-          <w:p>
-            <w:pPr/>
-            <w:r>
-              <w:rPr>
-                <w:rFonts w:ascii="Calibri" w:hAnsi="Calibri"/>
-                <w:sz w:val="22"/>
-              </w:rPr>
-            </w:r>
-            <w:r>
-              <w:rPr>
-                <w:rFonts w:ascii="Calibri" w:hAnsi="Calibri"/>
-                <w:sz w:val="22"/>
-              </w:rPr>
-              <w:t>Industry Supervisor</w:t>
-            </w:r>
-          </w:p>
-        </w:tc>
-        <w:tc>
-          <w:tcPr>
-            <w:tcW w:type="dxa" w:w="2262"/>
-            <w:tcMar>
-              <w:top w:w="40" w:type="dxa"/>
-              <w:bottom w:w="40" w:type="dxa"/>
-              <w:left w:w="80" w:type="dxa"/>
-              <w:right w:w="80" w:type="dxa"/>
-            </w:tcMar>
-          </w:tcPr>
-          <w:p>
-            <w:pPr/>
-            <w:r>
-              <w:rPr>
-                <w:rFonts w:ascii="Calibri" w:hAnsi="Calibri"/>
-                <w:sz w:val="22"/>
-              </w:rPr>
-            </w:r>
-            <w:r>
-              <w:rPr>
-                <w:rFonts w:ascii="Calibri" w:hAnsi="Calibri"/>
-                <w:sz w:val="22"/>
-              </w:rPr>
-              <w:t>huynhtt4@fe.edu.vn</w:t>
-            </w:r>
-          </w:p>
-        </w:tc>
-        <w:tc>
-          <w:tcPr>
-            <w:tcW w:type="dxa" w:w="2262"/>
-            <w:tcMar>
-              <w:top w:w="40" w:type="dxa"/>
-              <w:bottom w:w="40" w:type="dxa"/>
-              <w:left w:w="80" w:type="dxa"/>
-              <w:right w:w="80" w:type="dxa"/>
-            </w:tcMar>
-          </w:tcPr>
-          <w:p>
-            <w:pPr/>
-            <w:r>
-              <w:rPr>
-                <w:rFonts w:ascii="Calibri" w:hAnsi="Calibri"/>
-                <w:sz w:val="22"/>
-              </w:rPr>
-            </w:r>
-            <w:r>
-              <w:rPr>
-                <w:rFonts w:ascii="Calibri" w:hAnsi="Calibri"/>
-                <w:sz w:val="22"/>
-              </w:rPr>
-              <w:t>0988258758</w:t>
-            </w:r>
-          </w:p>
-        </w:tc>
-      </w:tr>
-      <w:tr>
-        <w:trPr>
-          <w:trHeight w:hRule="atLeast" w:val="400"/>
-        </w:trPr>
-        <w:tc>
-          <w:tcPr>
-            <w:tcW w:type="dxa" w:w="2262"/>
-            <w:tcMar>
-              <w:top w:w="40" w:type="dxa"/>
-              <w:bottom w:w="40" w:type="dxa"/>
-              <w:left w:w="80" w:type="dxa"/>
-              <w:right w:w="80" w:type="dxa"/>
-            </w:tcMar>
-          </w:tcPr>
-          <w:p>
-            <w:pPr/>
-            <w:r>
-              <w:rPr>
-                <w:rFonts w:ascii="Calibri" w:hAnsi="Calibri"/>
-                <w:sz w:val="22"/>
-              </w:rPr>
-            </w:r>
-            <w:r>
-              <w:rPr>
-                <w:rFonts w:ascii="Calibri" w:hAnsi="Calibri"/>
-                <w:sz w:val="22"/>
-              </w:rPr>
-              <w:t>Hoàng Văn Anh Nghĩa</w:t>
-            </w:r>
-          </w:p>
-        </w:tc>
-        <w:tc>
-          <w:tcPr>
-            <w:tcW w:type="dxa" w:w="2262"/>
-            <w:tcMar>
-              <w:top w:w="40" w:type="dxa"/>
-              <w:bottom w:w="40" w:type="dxa"/>
-              <w:left w:w="80" w:type="dxa"/>
-              <w:right w:w="80" w:type="dxa"/>
-            </w:tcMar>
-          </w:tcPr>
-          <w:p>
-            <w:pPr/>
-            <w:r>
-              <w:rPr>
-                <w:rFonts w:ascii="Calibri" w:hAnsi="Calibri"/>
-                <w:sz w:val="22"/>
-              </w:rPr>
-            </w:r>
-            <w:r>
-              <w:rPr>
-                <w:rFonts w:ascii="Calibri" w:hAnsi="Calibri"/>
-                <w:sz w:val="22"/>
-              </w:rPr>
-              <w:t>Team Leader</w:t>
-            </w:r>
-          </w:p>
-        </w:tc>
-        <w:tc>
-          <w:tcPr>
-            <w:tcW w:type="dxa" w:w="2262"/>
-            <w:tcMar>
-              <w:top w:w="40" w:type="dxa"/>
-              <w:bottom w:w="40" w:type="dxa"/>
-              <w:left w:w="80" w:type="dxa"/>
-              <w:right w:w="80" w:type="dxa"/>
-            </w:tcMar>
-          </w:tcPr>
-          <w:p>
-            <w:pPr/>
-            <w:r>
-              <w:rPr>
-                <w:rFonts w:ascii="Calibri" w:hAnsi="Calibri"/>
-                <w:sz w:val="22"/>
-              </w:rPr>
-            </w:r>
-            <w:r>
-              <w:rPr>
-                <w:rFonts w:ascii="Calibri" w:hAnsi="Calibri"/>
-                <w:sz w:val="22"/>
-              </w:rPr>
-              <w:t>nghiahvase172605@fpt.edu.vn</w:t>
-            </w:r>
-          </w:p>
-        </w:tc>
-        <w:tc>
-          <w:tcPr>
-            <w:tcW w:type="dxa" w:w="2262"/>
-            <w:tcMar>
-              <w:top w:w="40" w:type="dxa"/>
-              <w:bottom w:w="40" w:type="dxa"/>
-              <w:left w:w="80" w:type="dxa"/>
-              <w:right w:w="80" w:type="dxa"/>
-            </w:tcMar>
-          </w:tcPr>
-          <w:p>
-            <w:pPr/>
-            <w:r>
-              <w:rPr>
-                <w:rFonts w:ascii="Calibri" w:hAnsi="Calibri"/>
-                <w:sz w:val="22"/>
-              </w:rPr>
-            </w:r>
-            <w:r>
-              <w:rPr>
-                <w:rFonts w:ascii="Calibri" w:hAnsi="Calibri"/>
-                <w:sz w:val="22"/>
-              </w:rPr>
-              <w:t>N/A</w:t>
-            </w:r>
-          </w:p>
-        </w:tc>
-      </w:tr>
-      <w:tr>
-        <w:trPr>
-          <w:trHeight w:hRule="atLeast" w:val="400"/>
-        </w:trPr>
-        <w:tc>
-          <w:tcPr>
-            <w:tcW w:type="dxa" w:w="2262"/>
-            <w:tcMar>
-              <w:top w:w="40" w:type="dxa"/>
-              <w:bottom w:w="40" w:type="dxa"/>
-              <w:left w:w="80" w:type="dxa"/>
-              <w:right w:w="80" w:type="dxa"/>
-            </w:tcMar>
-          </w:tcPr>
-          <w:p>
-            <w:pPr/>
-            <w:r>
-              <w:rPr>
-                <w:rFonts w:ascii="Calibri" w:hAnsi="Calibri"/>
-                <w:sz w:val="22"/>
-              </w:rPr>
-            </w:r>
-            <w:r>
-              <w:rPr>
-                <w:rFonts w:ascii="Calibri" w:hAnsi="Calibri"/>
-                <w:sz w:val="22"/>
-              </w:rPr>
-              <w:t>Nguyễn Minh Khôi</w:t>
-            </w:r>
-          </w:p>
-        </w:tc>
-        <w:tc>
-          <w:tcPr>
-            <w:tcW w:type="dxa" w:w="2262"/>
-            <w:tcMar>
-              <w:top w:w="40" w:type="dxa"/>
-              <w:bottom w:w="40" w:type="dxa"/>
-              <w:left w:w="80" w:type="dxa"/>
-              <w:right w:w="80" w:type="dxa"/>
-            </w:tcMar>
-          </w:tcPr>
-          <w:p>
-            <w:pPr/>
-            <w:r>
-              <w:rPr>
-                <w:rFonts w:ascii="Calibri" w:hAnsi="Calibri"/>
-                <w:sz w:val="22"/>
-              </w:rPr>
-            </w:r>
-            <w:r>
-              <w:rPr>
-                <w:rFonts w:ascii="Calibri" w:hAnsi="Calibri"/>
-                <w:sz w:val="22"/>
-              </w:rPr>
-              <w:t>Developer</w:t>
-            </w:r>
-          </w:p>
-        </w:tc>
-        <w:tc>
-          <w:tcPr>
-            <w:tcW w:type="dxa" w:w="2262"/>
-            <w:tcMar>
-              <w:top w:w="40" w:type="dxa"/>
-              <w:bottom w:w="40" w:type="dxa"/>
-              <w:left w:w="80" w:type="dxa"/>
-              <w:right w:w="80" w:type="dxa"/>
-            </w:tcMar>
-          </w:tcPr>
-          <w:p>
-            <w:pPr/>
-            <w:r>
-              <w:rPr>
-                <w:rFonts w:ascii="Calibri" w:hAnsi="Calibri"/>
-                <w:sz w:val="22"/>
-              </w:rPr>
-            </w:r>
-            <w:r>
-              <w:rPr>
-                <w:rFonts w:ascii="Calibri" w:hAnsi="Calibri"/>
-                <w:sz w:val="22"/>
-              </w:rPr>
-              <w:t>khoinmse172625@fpt.edu.vn</w:t>
-            </w:r>
-          </w:p>
-        </w:tc>
-        <w:tc>
-          <w:tcPr>
-            <w:tcW w:type="dxa" w:w="2262"/>
-            <w:tcMar>
-              <w:top w:w="40" w:type="dxa"/>
-              <w:bottom w:w="40" w:type="dxa"/>
-              <w:left w:w="80" w:type="dxa"/>
-              <w:right w:w="80" w:type="dxa"/>
-            </w:tcMar>
-          </w:tcPr>
-          <w:p>
-            <w:pPr/>
-            <w:r>
-              <w:rPr>
-                <w:rFonts w:ascii="Calibri" w:hAnsi="Calibri"/>
-                <w:sz w:val="22"/>
-              </w:rPr>
-            </w:r>
-            <w:r>
-              <w:rPr>
-                <w:rFonts w:ascii="Calibri" w:hAnsi="Calibri"/>
-                <w:sz w:val="22"/>
-              </w:rPr>
-              <w:t>0944207257</w:t>
-            </w:r>
-          </w:p>
-        </w:tc>
-      </w:tr>
-      <w:tr>
-        <w:trPr>
-          <w:trHeight w:hRule="atLeast" w:val="400"/>
-        </w:trPr>
-        <w:tc>
-          <w:tcPr>
-            <w:tcW w:type="dxa" w:w="2262"/>
-            <w:tcMar>
-              <w:top w:w="40" w:type="dxa"/>
-              <w:bottom w:w="40" w:type="dxa"/>
-              <w:left w:w="80" w:type="dxa"/>
-              <w:right w:w="80" w:type="dxa"/>
-            </w:tcMar>
-          </w:tcPr>
-          <w:p>
-            <w:pPr/>
-            <w:r>
-              <w:rPr>
-                <w:rFonts w:ascii="Calibri" w:hAnsi="Calibri"/>
-                <w:sz w:val="22"/>
-              </w:rPr>
-            </w:r>
-            <w:r>
-              <w:rPr>
-                <w:rFonts w:ascii="Calibri" w:hAnsi="Calibri"/>
-                <w:sz w:val="22"/>
-              </w:rPr>
-              <w:t>Nguyễn Nhật Phát</w:t>
-            </w:r>
-          </w:p>
-        </w:tc>
-        <w:tc>
-          <w:tcPr>
-            <w:tcW w:type="dxa" w:w="2262"/>
-            <w:tcMar>
-              <w:top w:w="40" w:type="dxa"/>
-              <w:bottom w:w="40" w:type="dxa"/>
-              <w:left w:w="80" w:type="dxa"/>
-              <w:right w:w="80" w:type="dxa"/>
-            </w:tcMar>
-          </w:tcPr>
-          <w:p>
-            <w:pPr/>
-            <w:r>
-              <w:rPr>
-                <w:rFonts w:ascii="Calibri" w:hAnsi="Calibri"/>
-                <w:sz w:val="22"/>
-              </w:rPr>
-            </w:r>
-            <w:r>
-              <w:rPr>
-                <w:rFonts w:ascii="Calibri" w:hAnsi="Calibri"/>
-                <w:sz w:val="22"/>
-              </w:rPr>
-              <w:t>Developer</w:t>
-            </w:r>
-          </w:p>
-        </w:tc>
-        <w:tc>
-          <w:tcPr>
-            <w:tcW w:type="dxa" w:w="2262"/>
-            <w:tcMar>
-              <w:top w:w="40" w:type="dxa"/>
-              <w:bottom w:w="40" w:type="dxa"/>
-              <w:left w:w="80" w:type="dxa"/>
-              <w:right w:w="80" w:type="dxa"/>
-            </w:tcMar>
-          </w:tcPr>
-          <w:p>
-            <w:pPr/>
-            <w:r>
-              <w:rPr>
-                <w:rFonts w:ascii="Calibri" w:hAnsi="Calibri"/>
-                <w:sz w:val="22"/>
-              </w:rPr>
-            </w:r>
-            <w:r>
-              <w:rPr>
-                <w:rFonts w:ascii="Calibri" w:hAnsi="Calibri"/>
-                <w:sz w:val="22"/>
-              </w:rPr>
-              <w:t>phatnnse172607@fpt.edu.vn</w:t>
-            </w:r>
-          </w:p>
-        </w:tc>
-        <w:tc>
-          <w:tcPr>
-            <w:tcW w:type="dxa" w:w="2262"/>
-            <w:tcMar>
-              <w:top w:w="40" w:type="dxa"/>
-              <w:bottom w:w="40" w:type="dxa"/>
-              <w:left w:w="80" w:type="dxa"/>
-              <w:right w:w="80" w:type="dxa"/>
-            </w:tcMar>
-          </w:tcPr>
-          <w:p>
-            <w:pPr/>
-            <w:r>
-              <w:rPr>
-                <w:rFonts w:ascii="Calibri" w:hAnsi="Calibri"/>
-                <w:sz w:val="22"/>
-              </w:rPr>
-            </w:r>
-            <w:r>
-              <w:rPr>
-                <w:rFonts w:ascii="Calibri" w:hAnsi="Calibri"/>
-                <w:sz w:val="22"/>
-              </w:rPr>
-              <w:t>0981567488</w:t>
-            </w:r>
-          </w:p>
-        </w:tc>
-      </w:tr>
-      <w:tr>
-        <w:trPr>
-          <w:trHeight w:hRule="atLeast" w:val="400"/>
-        </w:trPr>
-        <w:tc>
-          <w:tcPr>
-            <w:tcW w:type="dxa" w:w="2262"/>
-            <w:tcMar>
-              <w:top w:w="40" w:type="dxa"/>
-              <w:bottom w:w="40" w:type="dxa"/>
-              <w:left w:w="80" w:type="dxa"/>
-              <w:right w:w="80" w:type="dxa"/>
-            </w:tcMar>
-          </w:tcPr>
-          <w:p>
-            <w:pPr/>
-            <w:r>
-              <w:rPr>
-                <w:rFonts w:ascii="Calibri" w:hAnsi="Calibri"/>
-                <w:sz w:val="22"/>
-              </w:rPr>
-            </w:r>
-            <w:r>
-              <w:rPr>
-                <w:rFonts w:ascii="Calibri" w:hAnsi="Calibri"/>
-                <w:sz w:val="22"/>
-              </w:rPr>
               <w:t>Nguyễn Trần Tấn Phát</w:t>
             </w:r>
           </w:p>
@@ -3058,7 +2954,28 @@
           <w:rFonts w:ascii="Calibri" w:hAnsi="Calibri"/>
           <w:sz w:val="22"/>
         </w:rPr>
-        <w:t>Hiện có 38 đơn vị được Bộ GD&amp;ĐT cấp phép tổ chức thi VSTEP trên toàn quốc (dữ liệu cập nhật tháng 03/2025 từ Cục Quản lý chất lượng)[^5].</w:t>
+        <w:t>Hiện có 38 đơn vị được Bộ GD&amp;ĐT cấp phép tổ chức thi VSTEP trên toàn quốc (dữ liệu cập nhật tháng 03/2025 từ Cục Quản lý chất lượng)</w:t>
+      </w:r>
+      <w:r>
+        <w:rPr>
+          <w:rFonts w:ascii="Calibri" w:hAnsi="Calibri"/>
+          <w:color w:val="000000"/>
+          <w:sz w:val="22"/>
+        </w:rPr>
+        <w:t>[1]</w:t>
+      </w:r>
+      <w:r>
+        <w:rPr>
+          <w:vanish/>
+        </w:rPr>
+        <w:endnoteReference w:id="1"/>
+      </w:r>
+      <w:r>
+        <w:rPr>
+          <w:rFonts w:ascii="Calibri" w:hAnsi="Calibri"/>
+          <w:sz w:val="22"/>
+        </w:rPr>
+        <w:t>.</w:t>
       </w:r>
     </w:p>
     <w:p>
@@ -6952,9 +6869,44 @@
       <w:r>
         <w:rPr>
           <w:rFonts w:ascii="Calibri" w:hAnsi="Calibri"/>
-          <w:sz w:val="22"/>
-        </w:rPr>
-        <w:t>[^6][^7][^11]</w:t>
+          <w:color w:val="000000"/>
+          <w:sz w:val="22"/>
+        </w:rPr>
+        <w:t>[2]</w:t>
+      </w:r>
+      <w:r>
+        <w:rPr>
+          <w:vanish/>
+        </w:rPr>
+        <w:endnoteReference w:id="2"/>
+      </w:r>
+      <w:r>
+        <w:rPr>
+          <w:rFonts w:ascii="Calibri" w:hAnsi="Calibri"/>
+          <w:color w:val="000000"/>
+          <w:sz w:val="22"/>
+        </w:rPr>
+        <w:t>[3]</w:t>
+      </w:r>
+      <w:r>
+        <w:rPr>
+          <w:vanish/>
+        </w:rPr>
+        <w:endnoteReference w:id="3"/>
+      </w:r>
+      <w:r>
+        <w:rPr>
+          <w:rFonts w:ascii="Calibri" w:hAnsi="Calibri"/>
+          <w:color w:val="000000"/>
+          <w:sz w:val="22"/>
+        </w:rPr>
+        <w:t>[4]</w:t>
+      </w:r>
+      <w:r>
+        <w:rPr>
+          <w:vanish/>
+        </w:rPr>
+        <w:endnoteReference w:id="4"/>
       </w:r>
     </w:p>
     <w:p>
@@ -7163,7 +7115,23 @@
                 <w:rFonts w:ascii="Calibri" w:hAnsi="Calibri"/>
                 <w:sz w:val="22"/>
               </w:rPr>
-              <w:t>Tỷ lệ người dùng Internet đạt 79.1%, smartphone đứng thứ 2 ASEAN[^13]</w:t>
+              <w:t>Tỷ lệ người dùng Internet đạt 79.1%, smartphone đứng thứ 2 ASEAN</w:t>
+            </w:r>
+            <w:r>
+              <w:rPr>
+                <w:rFonts w:ascii="Calibri" w:hAnsi="Calibri"/>
+                <w:color w:val="000000"/>
+                <w:sz w:val="22"/>
+              </w:rPr>
+              <w:t>[5]</w:t>
+            </w:r>
+            <w:r>
+              <w:rPr>
+                <w:rFonts w:ascii="Calibri" w:hAnsi="Calibri"/>
+                <w:vanish/>
+                <w:sz w:val="22"/>
+              </w:rPr>
+              <w:endnoteReference w:id="5"/>
             </w:r>
           </w:p>
         </w:tc>
@@ -7281,7 +7249,23 @@
                 <w:rFonts w:ascii="Calibri" w:hAnsi="Calibri"/>
                 <w:sz w:val="22"/>
               </w:rPr>
-              <w:t>EdTech nhận &gt;400 triệu USD từ 70 nhà đầu tư (2023)[^14]</w:t>
+              <w:t>EdTech nhận &gt;400 triệu USD từ 70 nhà đầu tư (2023)</w:t>
+            </w:r>
+            <w:r>
+              <w:rPr>
+                <w:rFonts w:ascii="Calibri" w:hAnsi="Calibri"/>
+                <w:color w:val="000000"/>
+                <w:sz w:val="22"/>
+              </w:rPr>
+              <w:t>[6]</w:t>
+            </w:r>
+            <w:r>
+              <w:rPr>
+                <w:rFonts w:ascii="Calibri" w:hAnsi="Calibri"/>
+                <w:vanish/>
+                <w:sz w:val="22"/>
+              </w:rPr>
+              <w:endnoteReference w:id="6"/>
             </w:r>
           </w:p>
         </w:tc>
@@ -9465,9 +9449,58 @@
       <w:r>
         <w:rPr>
           <w:rFonts w:ascii="Calibri" w:hAnsi="Calibri"/>
-          <w:sz w:val="22"/>
-        </w:rPr>
-        <w:t>[^8][^9][^10][^12]</w:t>
+          <w:color w:val="000000"/>
+          <w:sz w:val="22"/>
+        </w:rPr>
+        <w:t>[7]</w:t>
+      </w:r>
+      <w:r>
+        <w:rPr>
+          <w:vanish/>
+        </w:rPr>
+        <w:endnoteReference w:id="7"/>
+      </w:r>
+      <w:r>
+        <w:rPr>
+          <w:rFonts w:ascii="Calibri" w:hAnsi="Calibri"/>
+          <w:color w:val="000000"/>
+          <w:sz w:val="22"/>
+        </w:rPr>
+        <w:t>[8]</w:t>
+      </w:r>
+      <w:r>
+        <w:rPr>
+          <w:vanish/>
+        </w:rPr>
+        <w:endnoteReference w:id="8"/>
+      </w:r>
+      <w:r>
+        <w:rPr>
+          <w:rFonts w:ascii="Calibri" w:hAnsi="Calibri"/>
+          <w:color w:val="000000"/>
+          <w:sz w:val="22"/>
+        </w:rPr>
+        <w:t>[9]</w:t>
+      </w:r>
+      <w:r>
+        <w:rPr>
+          <w:vanish/>
+        </w:rPr>
+        <w:endnoteReference w:id="9"/>
+      </w:r>
+      <w:r>
+        <w:rPr>
+          <w:rFonts w:ascii="Calibri" w:hAnsi="Calibri"/>
+          <w:color w:val="000000"/>
+          <w:sz w:val="22"/>
+        </w:rPr>
+        <w:t>[10]</w:t>
+      </w:r>
+      <w:r>
+        <w:rPr>
+          <w:vanish/>
+        </w:rPr>
+        <w:endnoteReference w:id="10"/>
       </w:r>
     </w:p>
     <w:p>
@@ -11251,9 +11284,23 @@
       <w:r>
         <w:rPr>
           <w:rFonts w:ascii="Calibri" w:hAnsi="Calibri"/>
-          <w:sz w:val="22"/>
-        </w:rPr>
-        <w:t xml:space="preserve">[^1]: Bộ Giáo dục và Đào tạo. (2015). </w:t>
+          <w:color w:val="000000"/>
+          <w:sz w:val="22"/>
+        </w:rPr>
+        <w:t>[11]</w:t>
+      </w:r>
+      <w:r>
+        <w:rPr>
+          <w:vanish/>
+        </w:rPr>
+        <w:endnoteReference w:id="11"/>
+      </w:r>
+      <w:r>
+        <w:rPr>
+          <w:rFonts w:ascii="Calibri" w:hAnsi="Calibri"/>
+          <w:sz w:val="22"/>
+        </w:rPr>
+        <w:t xml:space="preserve">: Bộ Giáo dục và Đào tạo. (2015). </w:t>
       </w:r>
       <w:r>
         <w:rPr>
@@ -11276,9 +11323,23 @@
       <w:r>
         <w:rPr>
           <w:rFonts w:ascii="Calibri" w:hAnsi="Calibri"/>
-          <w:sz w:val="22"/>
-        </w:rPr>
-        <w:t xml:space="preserve">[^2]: Bộ Giáo dục và Đào tạo. (2014). </w:t>
+          <w:color w:val="000000"/>
+          <w:sz w:val="22"/>
+        </w:rPr>
+        <w:t>[12]</w:t>
+      </w:r>
+      <w:r>
+        <w:rPr>
+          <w:vanish/>
+        </w:rPr>
+        <w:endnoteReference w:id="12"/>
+      </w:r>
+      <w:r>
+        <w:rPr>
+          <w:rFonts w:ascii="Calibri" w:hAnsi="Calibri"/>
+          <w:sz w:val="22"/>
+        </w:rPr>
+        <w:t xml:space="preserve">: Bộ Giáo dục và Đào tạo. (2014). </w:t>
       </w:r>
       <w:r>
         <w:rPr>
@@ -11301,9 +11362,23 @@
       <w:r>
         <w:rPr>
           <w:rFonts w:ascii="Calibri" w:hAnsi="Calibri"/>
-          <w:sz w:val="22"/>
-        </w:rPr>
-        <w:t xml:space="preserve">[^3]: Thủ tướng Chính phủ. (2022). </w:t>
+          <w:color w:val="000000"/>
+          <w:sz w:val="22"/>
+        </w:rPr>
+        <w:t>[13]</w:t>
+      </w:r>
+      <w:r>
+        <w:rPr>
+          <w:vanish/>
+        </w:rPr>
+        <w:endnoteReference w:id="13"/>
+      </w:r>
+      <w:r>
+        <w:rPr>
+          <w:rFonts w:ascii="Calibri" w:hAnsi="Calibri"/>
+          <w:sz w:val="22"/>
+        </w:rPr>
+        <w:t xml:space="preserve">: Thủ tướng Chính phủ. (2022). </w:t>
       </w:r>
       <w:r>
         <w:rPr>
@@ -11326,9 +11401,23 @@
       <w:r>
         <w:rPr>
           <w:rFonts w:ascii="Calibri" w:hAnsi="Calibri"/>
-          <w:sz w:val="22"/>
-        </w:rPr>
-        <w:t xml:space="preserve">[^4]: HolonIQ. (2024). </w:t>
+          <w:color w:val="000000"/>
+          <w:sz w:val="22"/>
+        </w:rPr>
+        <w:t>[14]</w:t>
+      </w:r>
+      <w:r>
+        <w:rPr>
+          <w:vanish/>
+        </w:rPr>
+        <w:endnoteReference w:id="14"/>
+      </w:r>
+      <w:r>
+        <w:rPr>
+          <w:rFonts w:ascii="Calibri" w:hAnsi="Calibri"/>
+          <w:sz w:val="22"/>
+        </w:rPr>
+        <w:t xml:space="preserve">: HolonIQ. (2024). </w:t>
       </w:r>
       <w:r>
         <w:rPr>
@@ -11351,9 +11440,23 @@
       <w:r>
         <w:rPr>
           <w:rFonts w:ascii="Calibri" w:hAnsi="Calibri"/>
-          <w:sz w:val="22"/>
-        </w:rPr>
-        <w:t xml:space="preserve">[^5]: Cục Quản lý chất lượng - Bộ Giáo dục và Đào tạo. (2025, tháng 3). </w:t>
+          <w:color w:val="000000"/>
+          <w:sz w:val="22"/>
+        </w:rPr>
+        <w:t>[1]</w:t>
+      </w:r>
+      <w:r>
+        <w:rPr>
+          <w:vanish/>
+        </w:rPr>
+        <w:endnoteReference w:id="1"/>
+      </w:r>
+      <w:r>
+        <w:rPr>
+          <w:rFonts w:ascii="Calibri" w:hAnsi="Calibri"/>
+          <w:sz w:val="22"/>
+        </w:rPr>
+        <w:t xml:space="preserve">: Cục Quản lý chất lượng - Bộ Giáo dục và Đào tạo. (2025, tháng 3). </w:t>
       </w:r>
       <w:r>
         <w:rPr>
@@ -11376,9 +11479,23 @@
       <w:r>
         <w:rPr>
           <w:rFonts w:ascii="Calibri" w:hAnsi="Calibri"/>
-          <w:sz w:val="22"/>
-        </w:rPr>
-        <w:t xml:space="preserve">[^6]: IMARC Group. (2025). </w:t>
+          <w:color w:val="000000"/>
+          <w:sz w:val="22"/>
+        </w:rPr>
+        <w:t>[2]</w:t>
+      </w:r>
+      <w:r>
+        <w:rPr>
+          <w:vanish/>
+        </w:rPr>
+        <w:endnoteReference w:id="2"/>
+      </w:r>
+      <w:r>
+        <w:rPr>
+          <w:rFonts w:ascii="Calibri" w:hAnsi="Calibri"/>
+          <w:sz w:val="22"/>
+        </w:rPr>
+        <w:t xml:space="preserve">: IMARC Group. (2025). </w:t>
       </w:r>
       <w:r>
         <w:rPr>
@@ -11401,9 +11518,23 @@
       <w:r>
         <w:rPr>
           <w:rFonts w:ascii="Calibri" w:hAnsi="Calibri"/>
-          <w:sz w:val="22"/>
-        </w:rPr>
-        <w:t xml:space="preserve">[^7]: IMARC Group. (2025). </w:t>
+          <w:color w:val="000000"/>
+          <w:sz w:val="22"/>
+        </w:rPr>
+        <w:t>[3]</w:t>
+      </w:r>
+      <w:r>
+        <w:rPr>
+          <w:vanish/>
+        </w:rPr>
+        <w:endnoteReference w:id="3"/>
+      </w:r>
+      <w:r>
+        <w:rPr>
+          <w:rFonts w:ascii="Calibri" w:hAnsi="Calibri"/>
+          <w:sz w:val="22"/>
+        </w:rPr>
+        <w:t xml:space="preserve">: IMARC Group. (2025). </w:t>
       </w:r>
       <w:r>
         <w:rPr>
@@ -11426,9 +11557,23 @@
       <w:r>
         <w:rPr>
           <w:rFonts w:ascii="Calibri" w:hAnsi="Calibri"/>
-          <w:sz w:val="22"/>
-        </w:rPr>
-        <w:t xml:space="preserve">[^8]: Wei, L. (2023). Artificial intelligence in language instruction: impact on English learning achievement, L2 motivation, and self-regulated learning. </w:t>
+          <w:color w:val="000000"/>
+          <w:sz w:val="22"/>
+        </w:rPr>
+        <w:t>[7]</w:t>
+      </w:r>
+      <w:r>
+        <w:rPr>
+          <w:vanish/>
+        </w:rPr>
+        <w:endnoteReference w:id="7"/>
+      </w:r>
+      <w:r>
+        <w:rPr>
+          <w:rFonts w:ascii="Calibri" w:hAnsi="Calibri"/>
+          <w:sz w:val="22"/>
+        </w:rPr>
+        <w:t xml:space="preserve">: Wei, L. (2023). Artificial intelligence in language instruction: impact on English learning achievement, L2 motivation, and self-regulated learning. </w:t>
       </w:r>
       <w:r>
         <w:rPr>
@@ -11451,9 +11596,23 @@
       <w:r>
         <w:rPr>
           <w:rFonts w:ascii="Calibri" w:hAnsi="Calibri"/>
-          <w:sz w:val="22"/>
-        </w:rPr>
-        <w:t xml:space="preserve">[^9]: Liu, Y., &amp; Zu, Y. (2024). Design and Implementation of Adaptive English Learning System Integrating Language Contexts. </w:t>
+          <w:color w:val="000000"/>
+          <w:sz w:val="22"/>
+        </w:rPr>
+        <w:t>[8]</w:t>
+      </w:r>
+      <w:r>
+        <w:rPr>
+          <w:vanish/>
+        </w:rPr>
+        <w:endnoteReference w:id="8"/>
+      </w:r>
+      <w:r>
+        <w:rPr>
+          <w:rFonts w:ascii="Calibri" w:hAnsi="Calibri"/>
+          <w:sz w:val="22"/>
+        </w:rPr>
+        <w:t xml:space="preserve">: Liu, Y., &amp; Zu, Y. (2024). Design and Implementation of Adaptive English Learning System Integrating Language Contexts. </w:t>
       </w:r>
       <w:r>
         <w:rPr>
@@ -11476,9 +11635,23 @@
       <w:r>
         <w:rPr>
           <w:rFonts w:ascii="Calibri" w:hAnsi="Calibri"/>
-          <w:sz w:val="22"/>
-        </w:rPr>
-        <w:t xml:space="preserve">[^10]: Nguyen, T. H., et al. (2025). Unravelling Success in AI-Powered Personalized Learning in Vietnam: A Study on the Interplay of Platform Features and Psychological Responses. </w:t>
+          <w:color w:val="000000"/>
+          <w:sz w:val="22"/>
+        </w:rPr>
+        <w:t>[9]</w:t>
+      </w:r>
+      <w:r>
+        <w:rPr>
+          <w:vanish/>
+        </w:rPr>
+        <w:endnoteReference w:id="9"/>
+      </w:r>
+      <w:r>
+        <w:rPr>
+          <w:rFonts w:ascii="Calibri" w:hAnsi="Calibri"/>
+          <w:sz w:val="22"/>
+        </w:rPr>
+        <w:t xml:space="preserve">: Nguyen, T. H., et al. (2025). Unravelling Success in AI-Powered Personalized Learning in Vietnam: A Study on the Interplay of Platform Features and Psychological Responses. </w:t>
       </w:r>
       <w:r>
         <w:rPr>
@@ -11501,9 +11674,23 @@
       <w:r>
         <w:rPr>
           <w:rFonts w:ascii="Calibri" w:hAnsi="Calibri"/>
-          <w:sz w:val="22"/>
-        </w:rPr>
-        <w:t xml:space="preserve">[^11]: Ken Research. (2025). </w:t>
+          <w:color w:val="000000"/>
+          <w:sz w:val="22"/>
+        </w:rPr>
+        <w:t>[4]</w:t>
+      </w:r>
+      <w:r>
+        <w:rPr>
+          <w:vanish/>
+        </w:rPr>
+        <w:endnoteReference w:id="4"/>
+      </w:r>
+      <w:r>
+        <w:rPr>
+          <w:rFonts w:ascii="Calibri" w:hAnsi="Calibri"/>
+          <w:sz w:val="22"/>
+        </w:rPr>
+        <w:t xml:space="preserve">: Ken Research. (2025). </w:t>
       </w:r>
       <w:r>
         <w:rPr>
@@ -11526,9 +11713,23 @@
       <w:r>
         <w:rPr>
           <w:rFonts w:ascii="Calibri" w:hAnsi="Calibri"/>
-          <w:sz w:val="22"/>
-        </w:rPr>
-        <w:t xml:space="preserve">[^12]: Prep Education. (2025). </w:t>
+          <w:color w:val="000000"/>
+          <w:sz w:val="22"/>
+        </w:rPr>
+        <w:t>[10]</w:t>
+      </w:r>
+      <w:r>
+        <w:rPr>
+          <w:vanish/>
+        </w:rPr>
+        <w:endnoteReference w:id="10"/>
+      </w:r>
+      <w:r>
+        <w:rPr>
+          <w:rFonts w:ascii="Calibri" w:hAnsi="Calibri"/>
+          <w:sz w:val="22"/>
+        </w:rPr>
+        <w:t xml:space="preserve">: Prep Education. (2025). </w:t>
       </w:r>
       <w:r>
         <w:rPr>
@@ -11551,9 +11752,23 @@
       <w:r>
         <w:rPr>
           <w:rFonts w:ascii="Calibri" w:hAnsi="Calibri"/>
-          <w:sz w:val="22"/>
-        </w:rPr>
-        <w:t xml:space="preserve">[^13]: DataReportal. (2026). </w:t>
+          <w:color w:val="000000"/>
+          <w:sz w:val="22"/>
+        </w:rPr>
+        <w:t>[5]</w:t>
+      </w:r>
+      <w:r>
+        <w:rPr>
+          <w:vanish/>
+        </w:rPr>
+        <w:endnoteReference w:id="5"/>
+      </w:r>
+      <w:r>
+        <w:rPr>
+          <w:rFonts w:ascii="Calibri" w:hAnsi="Calibri"/>
+          <w:sz w:val="22"/>
+        </w:rPr>
+        <w:t xml:space="preserve">: DataReportal. (2026). </w:t>
       </w:r>
       <w:r>
         <w:rPr>
@@ -11576,9 +11791,23 @@
       <w:r>
         <w:rPr>
           <w:rFonts w:ascii="Calibri" w:hAnsi="Calibri"/>
-          <w:sz w:val="22"/>
-        </w:rPr>
-        <w:t xml:space="preserve">[^14]: VietNamNet. (2025). </w:t>
+          <w:color w:val="000000"/>
+          <w:sz w:val="22"/>
+        </w:rPr>
+        <w:t>[6]</w:t>
+      </w:r>
+      <w:r>
+        <w:rPr>
+          <w:vanish/>
+        </w:rPr>
+        <w:endnoteReference w:id="6"/>
+      </w:r>
+      <w:r>
+        <w:rPr>
+          <w:rFonts w:ascii="Calibri" w:hAnsi="Calibri"/>
+          <w:sz w:val="22"/>
+        </w:rPr>
+        <w:t xml:space="preserve">: VietNamNet. (2025). </w:t>
       </w:r>
       <w:r>
         <w:rPr>
@@ -12373,6 +12602,291 @@
     </w:sectPr>
   </w:body>
 </w:document>
+</file>
+
+<file path=word/endnotes.xml><?xml version="1.0" encoding="utf-8"?>
+<w:endnotes xmlns:w="http://schemas.openxmlformats.org/wordprocessingml/2006/main" xmlns:r="http://schemas.openxmlformats.org/officeDocument/2006/relationships">
+  <w:endnote w:type="separator" w:id="-1">
+    <w:p>
+      <w:r>
+        <w:separator/>
+      </w:r>
+    </w:p>
+  </w:endnote>
+  <w:endnote w:type="continuationSeparator" w:id="0">
+    <w:p>
+      <w:r>
+        <w:continuationSeparator/>
+      </w:r>
+    </w:p>
+  </w:endnote>
+  <w:endnote w:id="1">
+    <w:p>
+      <w:pPr>
+        <w:pStyle w:val="EndnoteText"/>
+      </w:pPr>
+      <w:r>
+        <w:rPr>
+          <w:rStyle w:val="EndnoteReference"/>
+        </w:rPr>
+        <w:endnoteRef/>
+      </w:r>
+      <w:r>
+        <w:t xml:space="preserve"> </w:t>
+      </w:r>
+      <w:r>
+        <w:t>Cục Quản lý chất lượng - Bộ Giáo dục và Đào tạo. (2025, tháng 3). *Danh sách các đơn vị tổ chức thi đánh giá năng lực tiếng Anh theo Khung năng lực ngoại ngữ 6 bậc dùng cho Việt Nam*. Retrieved from https://vqa.moet.gov.vn</w:t>
+      </w:r>
+    </w:p>
+  </w:endnote>
+  <w:endnote w:id="2">
+    <w:p>
+      <w:pPr>
+        <w:pStyle w:val="EndnoteText"/>
+      </w:pPr>
+      <w:r>
+        <w:rPr>
+          <w:rStyle w:val="EndnoteReference"/>
+        </w:rPr>
+        <w:endnoteRef/>
+      </w:r>
+      <w:r>
+        <w:t xml:space="preserve"> </w:t>
+      </w:r>
+      <w:r>
+        <w:t>IMARC Group. (2025). *Vietnam EdTech Market Size, Share and Growth Trends 2034*. Retrieved from https://www.imarcgroup.com/vietnam-edtech-market</w:t>
+      </w:r>
+    </w:p>
+  </w:endnote>
+  <w:endnote w:id="3">
+    <w:p>
+      <w:pPr>
+        <w:pStyle w:val="EndnoteText"/>
+      </w:pPr>
+      <w:r>
+        <w:rPr>
+          <w:rStyle w:val="EndnoteReference"/>
+        </w:rPr>
+        <w:endnoteRef/>
+      </w:r>
+      <w:r>
+        <w:t xml:space="preserve"> </w:t>
+      </w:r>
+      <w:r>
+        <w:t>IMARC Group. (2025). *Vietnam Digital English Language Learning Market Report 2024-2033*. Retrieved from https://www.imarcgroup.com/vietnam-digital-english-language-learning-market</w:t>
+      </w:r>
+    </w:p>
+  </w:endnote>
+  <w:endnote w:id="4">
+    <w:p>
+      <w:pPr>
+        <w:pStyle w:val="EndnoteText"/>
+      </w:pPr>
+      <w:r>
+        <w:rPr>
+          <w:rStyle w:val="EndnoteReference"/>
+        </w:rPr>
+        <w:endnoteRef/>
+      </w:r>
+      <w:r>
+        <w:t xml:space="preserve"> </w:t>
+      </w:r>
+      <w:r>
+        <w:t>Ken Research. (2025). *Vietnam Adaptive Learning Market 2019-2030*. Retrieved from https://www.kenresearch.com/vietnam-adaptive-learning-market</w:t>
+      </w:r>
+    </w:p>
+  </w:endnote>
+  <w:endnote w:id="5">
+    <w:p>
+      <w:pPr>
+        <w:pStyle w:val="EndnoteText"/>
+      </w:pPr>
+      <w:r>
+        <w:rPr>
+          <w:rStyle w:val="EndnoteReference"/>
+        </w:rPr>
+        <w:endnoteRef/>
+      </w:r>
+      <w:r>
+        <w:t xml:space="preserve"> </w:t>
+      </w:r>
+      <w:r>
+        <w:t>DataReportal. (2026). *Digital 2026: Vietnam*. Retrieved from https://datareportal.com/reports/digital-2026-vietnam</w:t>
+      </w:r>
+    </w:p>
+  </w:endnote>
+  <w:endnote w:id="6">
+    <w:p>
+      <w:pPr>
+        <w:pStyle w:val="EndnoteText"/>
+      </w:pPr>
+      <w:r>
+        <w:rPr>
+          <w:rStyle w:val="EndnoteReference"/>
+        </w:rPr>
+        <w:endnoteRef/>
+      </w:r>
+      <w:r>
+        <w:t xml:space="preserve"> </w:t>
+      </w:r>
+      <w:r>
+        <w:t>VietNamNet. (2025). *Vietnam's edtech market surges with AI-driven, locally adapted platforms*. Retrieved from https://vietnamnet.vn/en/vietnam-s-edtech-market-surges-with-ai-driven-locally-adapted-platforms-2424532.html</w:t>
+      </w:r>
+    </w:p>
+  </w:endnote>
+  <w:endnote w:id="7">
+    <w:p>
+      <w:pPr>
+        <w:pStyle w:val="EndnoteText"/>
+      </w:pPr>
+      <w:r>
+        <w:rPr>
+          <w:rStyle w:val="EndnoteReference"/>
+        </w:rPr>
+        <w:endnoteRef/>
+      </w:r>
+      <w:r>
+        <w:t xml:space="preserve"> </w:t>
+      </w:r>
+      <w:r>
+        <w:t>Wei, L. (2023). Artificial intelligence in language instruction: impact on English learning achievement, L2 motivation, and self-regulated learning. *Frontiers in Psychology*, 14, 1261955. https://doi.org/10.3389/fpsyg.2023.1261955</w:t>
+      </w:r>
+    </w:p>
+  </w:endnote>
+  <w:endnote w:id="8">
+    <w:p>
+      <w:pPr>
+        <w:pStyle w:val="EndnoteText"/>
+      </w:pPr>
+      <w:r>
+        <w:rPr>
+          <w:rStyle w:val="EndnoteReference"/>
+        </w:rPr>
+        <w:endnoteRef/>
+      </w:r>
+      <w:r>
+        <w:t xml:space="preserve"> </w:t>
+      </w:r>
+      <w:r>
+        <w:t>Liu, Y., &amp; Zu, Y. (2024). Design and Implementation of Adaptive English Learning System Integrating Language Contexts. *Journal of Educational Systems*, 4293.</w:t>
+      </w:r>
+    </w:p>
+  </w:endnote>
+  <w:endnote w:id="9">
+    <w:p>
+      <w:pPr>
+        <w:pStyle w:val="EndnoteText"/>
+      </w:pPr>
+      <w:r>
+        <w:rPr>
+          <w:rStyle w:val="EndnoteReference"/>
+        </w:rPr>
+        <w:endnoteRef/>
+      </w:r>
+      <w:r>
+        <w:t xml:space="preserve"> </w:t>
+      </w:r>
+      <w:r>
+        <w:t>Nguyen, T. H., et al. (2025). Unravelling Success in AI-Powered Personalized Learning in Vietnam: A Study on the Interplay of Platform Features and Psychological Responses. *Informing Science: The International Journal of an Emerging Transdiscipline*, 28. https://www.informingscience.org/Publications/5668</w:t>
+      </w:r>
+    </w:p>
+  </w:endnote>
+  <w:endnote w:id="10">
+    <w:p>
+      <w:pPr>
+        <w:pStyle w:val="EndnoteText"/>
+      </w:pPr>
+      <w:r>
+        <w:rPr>
+          <w:rStyle w:val="EndnoteReference"/>
+        </w:rPr>
+        <w:endnoteRef/>
+      </w:r>
+      <w:r>
+        <w:t xml:space="preserve"> </w:t>
+      </w:r>
+      <w:r>
+        <w:t>Prep Education. (2025). *Virtual Speaking Room - AI Speaking Practice*. Retrieved from https://prepedu.com/en/news/prep-ai-virtual-speaking-room</w:t>
+      </w:r>
+    </w:p>
+  </w:endnote>
+  <w:endnote w:id="11">
+    <w:p>
+      <w:pPr>
+        <w:pStyle w:val="EndnoteText"/>
+      </w:pPr>
+      <w:r>
+        <w:rPr>
+          <w:rStyle w:val="EndnoteReference"/>
+        </w:rPr>
+        <w:endnoteRef/>
+      </w:r>
+      <w:r>
+        <w:t xml:space="preserve"> </w:t>
+      </w:r>
+      <w:r>
+        <w:t>Bộ Giáo dục và Đào tạo. (2015). *Quyết định số 729/QĐ-BGDĐT ngày 11/03/2015 về việc ban hành Định dạng đề thi đánh giá năng lực sử dụng tiếng Anh theo Khung năng lực ngoại ngữ 6 bậc dùng cho Việt Nam*.</w:t>
+      </w:r>
+    </w:p>
+  </w:endnote>
+  <w:endnote w:id="12">
+    <w:p>
+      <w:pPr>
+        <w:pStyle w:val="EndnoteText"/>
+      </w:pPr>
+      <w:r>
+        <w:rPr>
+          <w:rStyle w:val="EndnoteReference"/>
+        </w:rPr>
+        <w:endnoteRef/>
+      </w:r>
+      <w:r>
+        <w:t xml:space="preserve"> </w:t>
+      </w:r>
+      <w:r>
+        <w:t>Bộ Giáo dục và Đào tạo. (2014). *Thông tư số 01/2014/TT-BGDĐT ngày 24/01/2014 ban hành Khung năng lực ngoại ngữ 6 bậc dùng cho Việt Nam*.</w:t>
+      </w:r>
+    </w:p>
+  </w:endnote>
+  <w:endnote w:id="13">
+    <w:p>
+      <w:pPr>
+        <w:pStyle w:val="EndnoteText"/>
+      </w:pPr>
+      <w:r>
+        <w:rPr>
+          <w:rStyle w:val="EndnoteReference"/>
+        </w:rPr>
+        <w:endnoteRef/>
+      </w:r>
+      <w:r>
+        <w:t xml:space="preserve"> </w:t>
+      </w:r>
+      <w:r>
+        <w:t>Thủ tướng Chính phủ. (2022). *Quyết định số 131/QĐ-TTg ngày 25/01/2022 phê duyệt Đề án "Tăng cường ứng dụng công nghệ thông tin và chuyển đổi số trong giáo dục và đào tạo giai đoạn 2022-2025, định hướng đến năm 2030"*.</w:t>
+      </w:r>
+    </w:p>
+  </w:endnote>
+  <w:endnote w:id="14">
+    <w:p>
+      <w:pPr>
+        <w:pStyle w:val="EndnoteText"/>
+      </w:pPr>
+      <w:r>
+        <w:rPr>
+          <w:rStyle w:val="EndnoteReference"/>
+        </w:rPr>
+        <w:endnoteRef/>
+      </w:r>
+      <w:r>
+        <w:t xml:space="preserve"> </w:t>
+      </w:r>
+      <w:r>
+        <w:t>HolonIQ. (2024). *Global EdTech Market to reach $404B by 2025*. Retrieved from https://www.holoniq.com/edtech</w:t>
+      </w:r>
+    </w:p>
+  </w:endnote>
+</w:endnotes>
 </file>
 
 <file path=word/footer1.xml><?xml version="1.0" encoding="utf-8"?>

</xml_diff>